<commit_message>
finished exercises and added info abour scope
</commit_message>
<xml_diff>
--- a/section_6/methods_and_functions.docx
+++ b/section_6/methods_and_functions.docx
@@ -812,6 +812,7 @@
       <w:r>
         <w:rPr>
           <w:bCs/>
+          <w:noProof/>
           <w:sz w:val="24"/>
           <w:szCs w:val="24"/>
         </w:rPr>
@@ -975,6 +976,805 @@
         </w:rPr>
         <w:t>For example ‘#’.join([‘a’, ‘b’, ‘c’]) will give ‘a#b#c’</w:t>
       </w:r>
+    </w:p>
+    <w:p>
+      <w:pPr>
+        <w:spacing w:after="0"/>
+        <w:rPr>
+          <w:bCs/>
+          <w:sz w:val="24"/>
+          <w:szCs w:val="24"/>
+        </w:rPr>
+      </w:pPr>
+    </w:p>
+    <w:p>
+      <w:pPr>
+        <w:spacing w:after="0"/>
+        <w:rPr>
+          <w:b/>
+          <w:sz w:val="28"/>
+          <w:szCs w:val="28"/>
+        </w:rPr>
+      </w:pPr>
+      <w:r>
+        <w:rPr>
+          <w:b/>
+          <w:sz w:val="28"/>
+          <w:szCs w:val="28"/>
+        </w:rPr>
+        <w:t>16.02.</w:t>
+      </w:r>
+    </w:p>
+    <w:p>
+      <w:pPr>
+        <w:spacing w:after="0"/>
+        <w:rPr>
+          <w:b/>
+          <w:sz w:val="28"/>
+          <w:szCs w:val="28"/>
+        </w:rPr>
+      </w:pPr>
+      <w:r>
+        <w:rPr>
+          <w:b/>
+          <w:sz w:val="28"/>
+          <w:szCs w:val="28"/>
+        </w:rPr>
+        <w:t>53. Function Practice - Solutions Level Two</w:t>
+      </w:r>
+    </w:p>
+    <w:p>
+      <w:pPr>
+        <w:spacing w:after="0"/>
+        <w:rPr>
+          <w:bCs/>
+          <w:sz w:val="24"/>
+          <w:szCs w:val="24"/>
+        </w:rPr>
+      </w:pPr>
+      <w:r>
+        <w:rPr>
+          <w:bCs/>
+          <w:sz w:val="24"/>
+          <w:szCs w:val="24"/>
+        </w:rPr>
+        <w:t>In many cases you can use slicing instead of taking individual elements</w:t>
+      </w:r>
+    </w:p>
+    <w:p>
+      <w:pPr>
+        <w:spacing w:after="0"/>
+        <w:rPr>
+          <w:bCs/>
+          <w:sz w:val="24"/>
+          <w:szCs w:val="24"/>
+        </w:rPr>
+      </w:pPr>
+      <w:r>
+        <w:rPr>
+          <w:bCs/>
+          <w:sz w:val="24"/>
+          <w:szCs w:val="24"/>
+        </w:rPr>
+        <w:t>For example: l[0] == 2 and l[1] == 3 is the same as l[:2] == [2, 3]</w:t>
+      </w:r>
+    </w:p>
+    <w:p>
+      <w:pPr>
+        <w:spacing w:after="0"/>
+        <w:rPr>
+          <w:bCs/>
+          <w:sz w:val="24"/>
+          <w:szCs w:val="24"/>
+        </w:rPr>
+      </w:pPr>
+    </w:p>
+    <w:p>
+      <w:pPr>
+        <w:spacing w:after="0"/>
+        <w:rPr>
+          <w:b/>
+          <w:sz w:val="28"/>
+          <w:szCs w:val="28"/>
+        </w:rPr>
+      </w:pPr>
+      <w:r>
+        <w:rPr>
+          <w:b/>
+          <w:sz w:val="28"/>
+          <w:szCs w:val="28"/>
+        </w:rPr>
+        <w:t>54. Function Exercise Solutions - Challenge Problem</w:t>
+      </w:r>
+    </w:p>
+    <w:p>
+      <w:pPr>
+        <w:spacing w:after="0"/>
+        <w:rPr>
+          <w:sz w:val="24"/>
+          <w:szCs w:val="24"/>
+        </w:rPr>
+      </w:pPr>
+      <w:r>
+        <w:rPr>
+          <w:sz w:val="24"/>
+          <w:szCs w:val="24"/>
+        </w:rPr>
+        <w:t xml:space="preserve">If we are searching for a sequence inside a list, </w:t>
+      </w:r>
+      <w:r>
+        <w:rPr>
+          <w:sz w:val="24"/>
+          <w:szCs w:val="24"/>
+        </w:rPr>
+        <w:t xml:space="preserve">we </w:t>
+      </w:r>
+      <w:r>
+        <w:rPr>
+          <w:sz w:val="24"/>
+          <w:szCs w:val="24"/>
+        </w:rPr>
+        <w:t>can store the sequence in another list</w:t>
+      </w:r>
+    </w:p>
+    <w:p>
+      <w:pPr>
+        <w:spacing w:after="0"/>
+        <w:rPr>
+          <w:sz w:val="24"/>
+          <w:szCs w:val="24"/>
+        </w:rPr>
+      </w:pPr>
+      <w:r>
+        <w:rPr>
+          <w:sz w:val="24"/>
+          <w:szCs w:val="24"/>
+        </w:rPr>
+        <w:t>When a</w:t>
+      </w:r>
+      <w:r>
+        <w:rPr>
+          <w:sz w:val="24"/>
+          <w:szCs w:val="24"/>
+        </w:rPr>
+        <w:t>n</w:t>
+      </w:r>
+      <w:r>
+        <w:rPr>
+          <w:sz w:val="24"/>
+          <w:szCs w:val="24"/>
+        </w:rPr>
+        <w:t xml:space="preserve"> element is found, we pop if from the list</w:t>
+      </w:r>
+    </w:p>
+    <w:p>
+      <w:pPr>
+        <w:spacing w:after="0"/>
+        <w:rPr>
+          <w:sz w:val="24"/>
+          <w:szCs w:val="24"/>
+        </w:rPr>
+      </w:pPr>
+      <w:r>
+        <w:rPr>
+          <w:sz w:val="24"/>
+          <w:szCs w:val="24"/>
+        </w:rPr>
+        <w:t>The primes searching process can be speed-up if use the list of found primes until that moment</w:t>
+      </w:r>
+    </w:p>
+    <w:p>
+      <w:pPr>
+        <w:spacing w:after="0"/>
+        <w:rPr>
+          <w:sz w:val="24"/>
+          <w:szCs w:val="24"/>
+        </w:rPr>
+      </w:pPr>
+      <w:r>
+        <w:rPr>
+          <w:sz w:val="24"/>
+          <w:szCs w:val="24"/>
+        </w:rPr>
+        <w:t>There can be used an else statement even for a for loop</w:t>
+      </w:r>
+    </w:p>
+    <w:p>
+      <w:pPr>
+        <w:spacing w:after="0"/>
+        <w:rPr>
+          <w:sz w:val="24"/>
+          <w:szCs w:val="24"/>
+        </w:rPr>
+      </w:pPr>
+      <w:r>
+        <w:rPr>
+          <w:sz w:val="24"/>
+          <w:szCs w:val="24"/>
+        </w:rPr>
+        <w:t>It will be executed when the for loop ends, but not when there was an exit due to a break</w:t>
+      </w:r>
+    </w:p>
+    <w:p>
+      <w:pPr>
+        <w:spacing w:after="0"/>
+        <w:rPr>
+          <w:sz w:val="24"/>
+          <w:szCs w:val="24"/>
+        </w:rPr>
+      </w:pPr>
+      <w:r>
+        <w:rPr>
+          <w:sz w:val="24"/>
+          <w:szCs w:val="24"/>
+        </w:rPr>
+        <w:t xml:space="preserve">Else statements can be user for a for loop to check if the exit was caused by </w:t>
+      </w:r>
+      <w:r>
+        <w:rPr>
+          <w:sz w:val="24"/>
+          <w:szCs w:val="24"/>
+        </w:rPr>
+        <w:t>a</w:t>
+      </w:r>
+      <w:r>
+        <w:rPr>
+          <w:sz w:val="24"/>
+          <w:szCs w:val="24"/>
+        </w:rPr>
+        <w:t xml:space="preserve"> break or not</w:t>
+      </w:r>
+    </w:p>
+    <w:p>
+      <w:pPr>
+        <w:spacing w:after="0"/>
+        <w:rPr>
+          <w:sz w:val="24"/>
+          <w:szCs w:val="24"/>
+        </w:rPr>
+      </w:pPr>
+    </w:p>
+    <w:p>
+      <w:pPr>
+        <w:spacing w:after="0"/>
+        <w:rPr>
+          <w:b/>
+          <w:bCs/>
+          <w:sz w:val="28"/>
+          <w:szCs w:val="28"/>
+        </w:rPr>
+      </w:pPr>
+      <w:r>
+        <w:rPr>
+          <w:b/>
+          <w:bCs/>
+          <w:sz w:val="28"/>
+          <w:szCs w:val="28"/>
+        </w:rPr>
+        <w:t>55. Lambda Expressions, Map, and Filter Functions</w:t>
+      </w:r>
+    </w:p>
+    <w:p>
+      <w:pPr>
+        <w:spacing w:after="0"/>
+        <w:rPr>
+          <w:sz w:val="24"/>
+          <w:szCs w:val="24"/>
+        </w:rPr>
+      </w:pPr>
+      <w:r>
+        <w:rPr>
+          <w:sz w:val="24"/>
+          <w:szCs w:val="24"/>
+        </w:rPr>
+        <w:t>Map(function, iterable) -&gt; applies the function on each element</w:t>
+      </w:r>
+    </w:p>
+    <w:p>
+      <w:pPr>
+        <w:spacing w:after="0"/>
+        <w:rPr>
+          <w:sz w:val="24"/>
+          <w:szCs w:val="24"/>
+        </w:rPr>
+      </w:pPr>
+      <w:r>
+        <w:rPr>
+          <w:sz w:val="24"/>
+          <w:szCs w:val="24"/>
+        </w:rPr>
+        <w:t>Filter(function, iterable) -&gt; function must return true/false and filters the elements</w:t>
+      </w:r>
+    </w:p>
+    <w:p>
+      <w:pPr>
+        <w:spacing w:after="0"/>
+        <w:rPr>
+          <w:sz w:val="24"/>
+          <w:szCs w:val="24"/>
+        </w:rPr>
+      </w:pPr>
+      <w:r>
+        <w:rPr>
+          <w:sz w:val="24"/>
+          <w:szCs w:val="24"/>
+        </w:rPr>
+        <w:t>Reduce(function, iterable) -&gt; combines all the elements based on function and returns a value</w:t>
+      </w:r>
+    </w:p>
+    <w:p>
+      <w:pPr>
+        <w:spacing w:after="0"/>
+        <w:rPr>
+          <w:sz w:val="24"/>
+          <w:szCs w:val="24"/>
+        </w:rPr>
+      </w:pPr>
+      <w:r>
+        <w:rPr>
+          <w:sz w:val="24"/>
+          <w:szCs w:val="24"/>
+        </w:rPr>
+        <w:t>Reduce can be found just in functools library, not in the default one</w:t>
+      </w:r>
+    </w:p>
+    <w:p>
+      <w:pPr>
+        <w:spacing w:after="0"/>
+        <w:rPr>
+          <w:sz w:val="24"/>
+          <w:szCs w:val="24"/>
+        </w:rPr>
+      </w:pPr>
+      <w:r>
+        <w:rPr>
+          <w:sz w:val="24"/>
+          <w:szCs w:val="24"/>
+        </w:rPr>
+        <w:t>Lambda expression: lambda x: x + 1</w:t>
+      </w:r>
+    </w:p>
+    <w:p>
+      <w:pPr>
+        <w:spacing w:after="0"/>
+        <w:rPr>
+          <w:sz w:val="24"/>
+          <w:szCs w:val="24"/>
+        </w:rPr>
+      </w:pPr>
+      <w:r>
+        <w:rPr>
+          <w:sz w:val="24"/>
+          <w:szCs w:val="24"/>
+        </w:rPr>
+        <w:t>We can assign a lambda expression to a variable that can be called</w:t>
+      </w:r>
+    </w:p>
+    <w:p>
+      <w:pPr>
+        <w:spacing w:after="0"/>
+        <w:rPr>
+          <w:sz w:val="24"/>
+          <w:szCs w:val="24"/>
+        </w:rPr>
+      </w:pPr>
+      <w:r>
+        <w:rPr>
+          <w:sz w:val="24"/>
+          <w:szCs w:val="24"/>
+        </w:rPr>
+        <w:t>For example: f = lambda x: x + 1; f(10)</w:t>
+      </w:r>
+    </w:p>
+    <w:p>
+      <w:pPr>
+        <w:spacing w:after="0"/>
+        <w:rPr>
+          <w:sz w:val="24"/>
+          <w:szCs w:val="24"/>
+        </w:rPr>
+      </w:pPr>
+      <w:r>
+        <w:rPr>
+          <w:sz w:val="24"/>
+          <w:szCs w:val="24"/>
+        </w:rPr>
+        <w:t>Lambda function must not be that complex</w:t>
+      </w:r>
+      <w:r>
+        <w:rPr>
+          <w:sz w:val="24"/>
+          <w:szCs w:val="24"/>
+        </w:rPr>
+        <w:t xml:space="preserve"> and accept multiple parameters</w:t>
+      </w:r>
+    </w:p>
+    <w:p>
+      <w:pPr>
+        <w:spacing w:after="0"/>
+        <w:rPr>
+          <w:sz w:val="24"/>
+          <w:szCs w:val="24"/>
+        </w:rPr>
+      </w:pPr>
+      <w:r>
+        <w:rPr>
+          <w:sz w:val="24"/>
+          <w:szCs w:val="24"/>
+        </w:rPr>
+        <w:t>Map, filter and reduce can be applied on lists, tuples, sets and dictionaries</w:t>
+      </w:r>
+    </w:p>
+    <w:p>
+      <w:pPr>
+        <w:spacing w:after="0"/>
+        <w:rPr>
+          <w:sz w:val="24"/>
+          <w:szCs w:val="24"/>
+        </w:rPr>
+      </w:pPr>
+      <w:r>
+        <w:rPr>
+          <w:sz w:val="24"/>
+          <w:szCs w:val="24"/>
+        </w:rPr>
+        <w:t>With dictionaries we can use:</w:t>
+      </w:r>
+      <w:r>
+        <w:rPr>
+          <w:sz w:val="24"/>
+          <w:szCs w:val="24"/>
+        </w:rPr>
+        <w:t xml:space="preserve"> </w:t>
+      </w:r>
+      <w:r>
+        <w:rPr>
+          <w:sz w:val="24"/>
+          <w:szCs w:val="24"/>
+        </w:rPr>
+        <w:t>dict(map(lambda x: (x[0]</w:t>
+      </w:r>
+      <w:r>
+        <w:rPr>
+          <w:sz w:val="24"/>
+          <w:szCs w:val="24"/>
+        </w:rPr>
+        <w:t xml:space="preserve"> + 1</w:t>
+      </w:r>
+      <w:r>
+        <w:rPr>
+          <w:sz w:val="24"/>
+          <w:szCs w:val="24"/>
+        </w:rPr>
+        <w:t>, x[1]</w:t>
+      </w:r>
+      <w:r>
+        <w:rPr>
+          <w:sz w:val="24"/>
+          <w:szCs w:val="24"/>
+        </w:rPr>
+        <w:t xml:space="preserve"> * 10</w:t>
+      </w:r>
+      <w:r>
+        <w:rPr>
+          <w:sz w:val="24"/>
+          <w:szCs w:val="24"/>
+        </w:rPr>
+        <w:t>), iterable.items()))</w:t>
+      </w:r>
+    </w:p>
+    <w:p>
+      <w:pPr>
+        <w:spacing w:after="0"/>
+        <w:rPr>
+          <w:sz w:val="24"/>
+          <w:szCs w:val="24"/>
+        </w:rPr>
+      </w:pPr>
+    </w:p>
+    <w:p>
+      <w:pPr>
+        <w:spacing w:after="0"/>
+        <w:rPr>
+          <w:sz w:val="24"/>
+          <w:szCs w:val="24"/>
+        </w:rPr>
+      </w:pPr>
+    </w:p>
+    <w:p>
+      <w:pPr>
+        <w:spacing w:after="0"/>
+        <w:rPr>
+          <w:b/>
+          <w:sz w:val="28"/>
+          <w:szCs w:val="28"/>
+        </w:rPr>
+      </w:pPr>
+      <w:r>
+        <w:rPr>
+          <w:b/>
+          <w:sz w:val="28"/>
+          <w:szCs w:val="28"/>
+        </w:rPr>
+        <w:lastRenderedPageBreak/>
+        <w:t>17.02.</w:t>
+      </w:r>
+    </w:p>
+    <w:p>
+      <w:pPr>
+        <w:spacing w:after="0"/>
+        <w:rPr>
+          <w:b/>
+          <w:sz w:val="28"/>
+          <w:szCs w:val="28"/>
+        </w:rPr>
+      </w:pPr>
+      <w:r>
+        <w:rPr>
+          <w:b/>
+          <w:sz w:val="28"/>
+          <w:szCs w:val="28"/>
+        </w:rPr>
+        <w:t>56. Nested Statements and Scope</w:t>
+      </w:r>
+    </w:p>
+    <w:p>
+      <w:pPr>
+        <w:spacing w:after="0"/>
+        <w:rPr>
+          <w:bCs/>
+          <w:sz w:val="24"/>
+          <w:szCs w:val="24"/>
+        </w:rPr>
+      </w:pPr>
+      <w:r>
+        <w:rPr>
+          <w:bCs/>
+          <w:sz w:val="24"/>
+          <w:szCs w:val="24"/>
+        </w:rPr>
+        <w:t>LEGB rule as the order for scoping in Python:</w:t>
+      </w:r>
+    </w:p>
+    <w:p>
+      <w:pPr>
+        <w:spacing w:after="0"/>
+        <w:rPr>
+          <w:bCs/>
+          <w:sz w:val="24"/>
+          <w:szCs w:val="24"/>
+        </w:rPr>
+      </w:pPr>
+      <w:r>
+        <w:rPr>
+          <w:bCs/>
+          <w:sz w:val="24"/>
+          <w:szCs w:val="24"/>
+        </w:rPr>
+        <w:t>L: Local – names assigned in any way within a function and not declared global in that function</w:t>
+      </w:r>
+    </w:p>
+    <w:p>
+      <w:pPr>
+        <w:spacing w:after="0"/>
+        <w:rPr>
+          <w:bCs/>
+          <w:sz w:val="24"/>
+          <w:szCs w:val="24"/>
+        </w:rPr>
+      </w:pPr>
+      <w:r>
+        <w:rPr>
+          <w:bCs/>
+          <w:sz w:val="24"/>
+          <w:szCs w:val="24"/>
+        </w:rPr>
+        <w:t>E: Enclosing function locals – names in the local scope of any enclosing func from inner to outer</w:t>
+      </w:r>
+    </w:p>
+    <w:p>
+      <w:pPr>
+        <w:spacing w:after="0"/>
+        <w:rPr>
+          <w:sz w:val="24"/>
+          <w:szCs w:val="24"/>
+        </w:rPr>
+      </w:pPr>
+      <w:r>
+        <w:rPr>
+          <w:sz w:val="24"/>
+          <w:szCs w:val="24"/>
+        </w:rPr>
+        <w:t xml:space="preserve">G: Global (module) </w:t>
+      </w:r>
+      <w:r>
+        <w:rPr>
+          <w:sz w:val="24"/>
+          <w:szCs w:val="24"/>
+        </w:rPr>
+        <w:t>–</w:t>
+      </w:r>
+      <w:r>
+        <w:rPr>
+          <w:sz w:val="24"/>
+          <w:szCs w:val="24"/>
+        </w:rPr>
+        <w:t xml:space="preserve"> </w:t>
+      </w:r>
+      <w:r>
+        <w:rPr>
+          <w:sz w:val="24"/>
+          <w:szCs w:val="24"/>
+        </w:rPr>
+        <w:t>assigned at the top-level of a module or declared global within the func.</w:t>
+      </w:r>
+    </w:p>
+    <w:p>
+      <w:pPr>
+        <w:spacing w:after="0"/>
+        <w:rPr>
+          <w:sz w:val="24"/>
+          <w:szCs w:val="24"/>
+        </w:rPr>
+      </w:pPr>
+      <w:r>
+        <w:rPr>
+          <w:sz w:val="24"/>
+          <w:szCs w:val="24"/>
+        </w:rPr>
+        <w:t>B: Built-in (Python) – open, range, SyntaxError and so on</w:t>
+      </w:r>
+    </w:p>
+    <w:p>
+      <w:pPr>
+        <w:spacing w:after="0"/>
+        <w:rPr>
+          <w:sz w:val="24"/>
+          <w:szCs w:val="24"/>
+        </w:rPr>
+      </w:pPr>
+      <w:r>
+        <w:rPr>
+          <w:sz w:val="24"/>
+          <w:szCs w:val="24"/>
+        </w:rPr>
+        <w:t>To change the value of a global var, then at the top of the func. use “global var_name”</w:t>
+      </w:r>
+    </w:p>
+    <w:p>
+      <w:pPr>
+        <w:spacing w:after="0"/>
+        <w:rPr>
+          <w:bCs/>
+          <w:sz w:val="24"/>
+          <w:szCs w:val="24"/>
+        </w:rPr>
+      </w:pPr>
+      <w:r>
+        <w:rPr>
+          <w:bCs/>
+          <w:sz w:val="24"/>
+          <w:szCs w:val="24"/>
+        </w:rPr>
+        <w:t>We can’t use “global var_name” if the var_name was defined just in an outer enclosing function</w:t>
+      </w:r>
+    </w:p>
+    <w:p>
+      <w:pPr>
+        <w:spacing w:after="0"/>
+        <w:rPr>
+          <w:bCs/>
+          <w:sz w:val="24"/>
+          <w:szCs w:val="24"/>
+        </w:rPr>
+      </w:pPr>
+      <w:r>
+        <w:rPr>
+          <w:bCs/>
+          <w:sz w:val="24"/>
+          <w:szCs w:val="24"/>
+        </w:rPr>
+        <w:t>I</w:t>
+      </w:r>
+      <w:r>
+        <w:rPr>
+          <w:bCs/>
+          <w:sz w:val="24"/>
+          <w:szCs w:val="24"/>
+        </w:rPr>
+        <w:t xml:space="preserve">f the var </w:t>
+      </w:r>
+      <w:r>
+        <w:rPr>
+          <w:bCs/>
+          <w:sz w:val="24"/>
+          <w:szCs w:val="24"/>
+        </w:rPr>
+        <w:t>is numeric or boolean</w:t>
+      </w:r>
+      <w:r>
+        <w:rPr>
+          <w:bCs/>
+          <w:sz w:val="24"/>
+          <w:szCs w:val="24"/>
+        </w:rPr>
+        <w:t xml:space="preserve"> and it was passed as a </w:t>
+      </w:r>
+      <w:r>
+        <w:rPr>
+          <w:bCs/>
+          <w:sz w:val="24"/>
+          <w:szCs w:val="24"/>
+        </w:rPr>
+        <w:t>parameter</w:t>
+      </w:r>
+      <w:r>
+        <w:rPr>
+          <w:bCs/>
+          <w:sz w:val="24"/>
+          <w:szCs w:val="24"/>
+        </w:rPr>
+        <w:t>, we cannot change its value</w:t>
+      </w:r>
+    </w:p>
+    <w:p>
+      <w:pPr>
+        <w:spacing w:after="0"/>
+        <w:rPr>
+          <w:b/>
+          <w:sz w:val="28"/>
+          <w:szCs w:val="28"/>
+        </w:rPr>
+      </w:pPr>
+    </w:p>
+    <w:p>
+      <w:pPr>
+        <w:spacing w:after="0"/>
+        <w:rPr>
+          <w:b/>
+          <w:sz w:val="28"/>
+          <w:szCs w:val="28"/>
+        </w:rPr>
+      </w:pPr>
+      <w:r>
+        <w:rPr>
+          <w:b/>
+          <w:sz w:val="28"/>
+          <w:szCs w:val="28"/>
+        </w:rPr>
+        <w:t>Check the data type hierarchy and the complex data type</w:t>
+      </w:r>
+    </w:p>
+    <w:p>
+      <w:pPr>
+        <w:spacing w:after="0"/>
+        <w:rPr>
+          <w:b/>
+          <w:sz w:val="28"/>
+          <w:szCs w:val="28"/>
+        </w:rPr>
+      </w:pPr>
+      <w:hyperlink r:id="rId7" w:history="1">
+        <w:r>
+          <w:rPr>
+            <w:rStyle w:val="Hyperlink"/>
+            <w:b/>
+            <w:sz w:val="28"/>
+            <w:szCs w:val="28"/>
+          </w:rPr>
+          <w:t>https://python-course.eu/python-tutorial/passing-arguments.php</w:t>
+        </w:r>
+      </w:hyperlink>
+    </w:p>
+    <w:p>
+      <w:pPr>
+        <w:spacing w:after="0"/>
+        <w:rPr>
+          <w:b/>
+          <w:sz w:val="28"/>
+          <w:szCs w:val="28"/>
+        </w:rPr>
+      </w:pPr>
     </w:p>
     <w:sectPr>
       <w:pgSz w:w="12240" w:h="15840"/>

</xml_diff>

<commit_message>
finished homework with functions and methods
</commit_message>
<xml_diff>
--- a/section_6/methods_and_functions.docx
+++ b/section_6/methods_and_functions.docx
@@ -87,7 +87,25 @@
           <w:sz w:val="24"/>
           <w:szCs w:val="24"/>
         </w:rPr>
-        <w:t>help(object.method) can be used to get info about the method, but method w/0 ()</w:t>
+        <w:t>help(</w:t>
+      </w:r>
+      <w:proofErr w:type="spellStart"/>
+      <w:proofErr w:type="gramStart"/>
+      <w:r>
+        <w:rPr>
+          <w:sz w:val="24"/>
+          <w:szCs w:val="24"/>
+        </w:rPr>
+        <w:t>object.method</w:t>
+      </w:r>
+      <w:proofErr w:type="spellEnd"/>
+      <w:proofErr w:type="gramEnd"/>
+      <w:r>
+        <w:rPr>
+          <w:sz w:val="24"/>
+          <w:szCs w:val="24"/>
+        </w:rPr>
+        <w:t>) can be used to get info about the method, but method w/0 ()</w:t>
       </w:r>
     </w:p>
     <w:p>
@@ -117,7 +135,23 @@
           <w:sz w:val="24"/>
           <w:szCs w:val="24"/>
         </w:rPr>
-        <w:t xml:space="preserve"> can be used SHIFT+TAB after writing object_name.</w:t>
+        <w:t xml:space="preserve"> can be used SHIFT+TAB after writing </w:t>
+      </w:r>
+      <w:proofErr w:type="spellStart"/>
+      <w:r>
+        <w:rPr>
+          <w:sz w:val="24"/>
+          <w:szCs w:val="24"/>
+        </w:rPr>
+        <w:t>object_name</w:t>
+      </w:r>
+      <w:proofErr w:type="spellEnd"/>
+      <w:r>
+        <w:rPr>
+          <w:sz w:val="24"/>
+          <w:szCs w:val="24"/>
+        </w:rPr>
+        <w:t>.</w:t>
       </w:r>
     </w:p>
     <w:p>
@@ -207,18 +241,55 @@
           <w:sz w:val="28"/>
           <w:szCs w:val="28"/>
         </w:rPr>
-        <w:t>49. *args and **kwargs in Python</w:t>
-      </w:r>
-    </w:p>
-    <w:p>
-      <w:pPr>
-        <w:spacing w:after="0"/>
-        <w:rPr>
-          <w:bCs/>
-          <w:sz w:val="24"/>
-          <w:szCs w:val="24"/>
-        </w:rPr>
-      </w:pPr>
+        <w:t>49. *</w:t>
+      </w:r>
+      <w:proofErr w:type="spellStart"/>
+      <w:r>
+        <w:rPr>
+          <w:b/>
+          <w:sz w:val="28"/>
+          <w:szCs w:val="28"/>
+        </w:rPr>
+        <w:t>args</w:t>
+      </w:r>
+      <w:proofErr w:type="spellEnd"/>
+      <w:r>
+        <w:rPr>
+          <w:b/>
+          <w:sz w:val="28"/>
+          <w:szCs w:val="28"/>
+        </w:rPr>
+        <w:t xml:space="preserve"> and **</w:t>
+      </w:r>
+      <w:proofErr w:type="spellStart"/>
+      <w:r>
+        <w:rPr>
+          <w:b/>
+          <w:sz w:val="28"/>
+          <w:szCs w:val="28"/>
+        </w:rPr>
+        <w:t>kwargs</w:t>
+      </w:r>
+      <w:proofErr w:type="spellEnd"/>
+      <w:r>
+        <w:rPr>
+          <w:b/>
+          <w:sz w:val="28"/>
+          <w:szCs w:val="28"/>
+        </w:rPr>
+        <w:t xml:space="preserve"> in Python</w:t>
+      </w:r>
+    </w:p>
+    <w:p>
+      <w:pPr>
+        <w:spacing w:after="0"/>
+        <w:rPr>
+          <w:bCs/>
+          <w:sz w:val="24"/>
+          <w:szCs w:val="24"/>
+        </w:rPr>
+      </w:pPr>
+      <w:proofErr w:type="spellStart"/>
       <w:r>
         <w:rPr>
           <w:bCs/>
@@ -233,7 +304,16 @@
           <w:sz w:val="24"/>
           <w:szCs w:val="24"/>
         </w:rPr>
-        <w:t xml:space="preserve">rgs </w:t>
+        <w:t>rgs</w:t>
+      </w:r>
+      <w:proofErr w:type="spellEnd"/>
+      <w:r>
+        <w:rPr>
+          <w:bCs/>
+          <w:sz w:val="24"/>
+          <w:szCs w:val="24"/>
+        </w:rPr>
+        <w:t xml:space="preserve"> </w:t>
       </w:r>
       <w:r>
         <w:rPr>
@@ -283,18 +363,39 @@
           <w:sz w:val="24"/>
           <w:szCs w:val="24"/>
         </w:rPr>
-        <w:t>*args will embed a tuple of arbitrary arguments</w:t>
-      </w:r>
-    </w:p>
-    <w:p>
-      <w:pPr>
-        <w:spacing w:after="0"/>
-        <w:rPr>
-          <w:bCs/>
-          <w:sz w:val="24"/>
-          <w:szCs w:val="24"/>
-        </w:rPr>
-      </w:pPr>
+        <w:t>*</w:t>
+      </w:r>
+      <w:proofErr w:type="spellStart"/>
+      <w:proofErr w:type="gramStart"/>
+      <w:r>
+        <w:rPr>
+          <w:bCs/>
+          <w:sz w:val="24"/>
+          <w:szCs w:val="24"/>
+        </w:rPr>
+        <w:t>args</w:t>
+      </w:r>
+      <w:proofErr w:type="spellEnd"/>
+      <w:proofErr w:type="gramEnd"/>
+      <w:r>
+        <w:rPr>
+          <w:bCs/>
+          <w:sz w:val="24"/>
+          <w:szCs w:val="24"/>
+        </w:rPr>
+        <w:t xml:space="preserve"> will embed a tuple of arbitrary arguments</w:t>
+      </w:r>
+    </w:p>
+    <w:p>
+      <w:pPr>
+        <w:spacing w:after="0"/>
+        <w:rPr>
+          <w:bCs/>
+          <w:sz w:val="24"/>
+          <w:szCs w:val="24"/>
+        </w:rPr>
+      </w:pPr>
+      <w:proofErr w:type="spellStart"/>
       <w:r>
         <w:rPr>
           <w:bCs/>
@@ -309,43 +410,98 @@
           <w:sz w:val="24"/>
           <w:szCs w:val="24"/>
         </w:rPr>
-        <w:t>wargs – key word arguments</w:t>
-      </w:r>
-    </w:p>
-    <w:p>
-      <w:pPr>
-        <w:spacing w:after="0"/>
-        <w:rPr>
-          <w:bCs/>
-          <w:sz w:val="24"/>
-          <w:szCs w:val="24"/>
-        </w:rPr>
-      </w:pPr>
-      <w:r>
-        <w:rPr>
-          <w:bCs/>
-          <w:sz w:val="24"/>
-          <w:szCs w:val="24"/>
-        </w:rPr>
-        <w:t>**kwargs will embed a dictionary of key-value pairs</w:t>
-      </w:r>
-    </w:p>
-    <w:p>
-      <w:pPr>
-        <w:spacing w:after="0"/>
-        <w:rPr>
-          <w:bCs/>
-          <w:sz w:val="24"/>
-          <w:szCs w:val="24"/>
-        </w:rPr>
-      </w:pPr>
-      <w:r>
-        <w:rPr>
-          <w:bCs/>
-          <w:sz w:val="24"/>
-          <w:szCs w:val="24"/>
-        </w:rPr>
-        <w:t xml:space="preserve">Args and kwargs </w:t>
+        <w:t>wargs</w:t>
+      </w:r>
+      <w:proofErr w:type="spellEnd"/>
+      <w:r>
+        <w:rPr>
+          <w:bCs/>
+          <w:sz w:val="24"/>
+          <w:szCs w:val="24"/>
+        </w:rPr>
+        <w:t xml:space="preserve"> – key word arguments</w:t>
+      </w:r>
+    </w:p>
+    <w:p>
+      <w:pPr>
+        <w:spacing w:after="0"/>
+        <w:rPr>
+          <w:bCs/>
+          <w:sz w:val="24"/>
+          <w:szCs w:val="24"/>
+        </w:rPr>
+      </w:pPr>
+      <w:r>
+        <w:rPr>
+          <w:bCs/>
+          <w:sz w:val="24"/>
+          <w:szCs w:val="24"/>
+        </w:rPr>
+        <w:t>**</w:t>
+      </w:r>
+      <w:proofErr w:type="spellStart"/>
+      <w:r>
+        <w:rPr>
+          <w:bCs/>
+          <w:sz w:val="24"/>
+          <w:szCs w:val="24"/>
+        </w:rPr>
+        <w:t>kwargs</w:t>
+      </w:r>
+      <w:proofErr w:type="spellEnd"/>
+      <w:r>
+        <w:rPr>
+          <w:bCs/>
+          <w:sz w:val="24"/>
+          <w:szCs w:val="24"/>
+        </w:rPr>
+        <w:t xml:space="preserve"> will embed a dictionary of key-value pairs</w:t>
+      </w:r>
+    </w:p>
+    <w:p>
+      <w:pPr>
+        <w:spacing w:after="0"/>
+        <w:rPr>
+          <w:bCs/>
+          <w:sz w:val="24"/>
+          <w:szCs w:val="24"/>
+        </w:rPr>
+      </w:pPr>
+      <w:proofErr w:type="spellStart"/>
+      <w:r>
+        <w:rPr>
+          <w:bCs/>
+          <w:sz w:val="24"/>
+          <w:szCs w:val="24"/>
+        </w:rPr>
+        <w:t>Args</w:t>
+      </w:r>
+      <w:proofErr w:type="spellEnd"/>
+      <w:r>
+        <w:rPr>
+          <w:bCs/>
+          <w:sz w:val="24"/>
+          <w:szCs w:val="24"/>
+        </w:rPr>
+        <w:t xml:space="preserve"> and </w:t>
+      </w:r>
+      <w:proofErr w:type="spellStart"/>
+      <w:r>
+        <w:rPr>
+          <w:bCs/>
+          <w:sz w:val="24"/>
+          <w:szCs w:val="24"/>
+        </w:rPr>
+        <w:t>kwargs</w:t>
+      </w:r>
+      <w:proofErr w:type="spellEnd"/>
+      <w:r>
+        <w:rPr>
+          <w:bCs/>
+          <w:sz w:val="24"/>
+          <w:szCs w:val="24"/>
+        </w:rPr>
+        <w:t xml:space="preserve"> </w:t>
       </w:r>
       <w:r>
         <w:rPr>
@@ -403,7 +559,43 @@
           <w:sz w:val="24"/>
           <w:szCs w:val="24"/>
         </w:rPr>
-        <w:t>Both args and kwargs will let us use as many arguments as wanted</w:t>
+        <w:t xml:space="preserve">Both </w:t>
+      </w:r>
+      <w:proofErr w:type="spellStart"/>
+      <w:r>
+        <w:rPr>
+          <w:bCs/>
+          <w:sz w:val="24"/>
+          <w:szCs w:val="24"/>
+        </w:rPr>
+        <w:t>args</w:t>
+      </w:r>
+      <w:proofErr w:type="spellEnd"/>
+      <w:r>
+        <w:rPr>
+          <w:bCs/>
+          <w:sz w:val="24"/>
+          <w:szCs w:val="24"/>
+        </w:rPr>
+        <w:t xml:space="preserve"> and </w:t>
+      </w:r>
+      <w:proofErr w:type="spellStart"/>
+      <w:r>
+        <w:rPr>
+          <w:bCs/>
+          <w:sz w:val="24"/>
+          <w:szCs w:val="24"/>
+        </w:rPr>
+        <w:t>kwargs</w:t>
+      </w:r>
+      <w:proofErr w:type="spellEnd"/>
+      <w:r>
+        <w:rPr>
+          <w:bCs/>
+          <w:sz w:val="24"/>
+          <w:szCs w:val="24"/>
+        </w:rPr>
+        <w:t xml:space="preserve"> will let us use as many arguments as wanted</w:t>
       </w:r>
     </w:p>
     <w:p>
@@ -423,6 +615,7 @@
         </w:rPr>
         <w:t xml:space="preserve">If we set in a function definition the </w:t>
       </w:r>
+      <w:proofErr w:type="spellStart"/>
       <w:r>
         <w:rPr>
           <w:bCs/>
@@ -431,68 +624,171 @@
         </w:rPr>
         <w:t>args</w:t>
       </w:r>
-      <w:r>
-        <w:rPr>
-          <w:bCs/>
-          <w:sz w:val="24"/>
-          <w:szCs w:val="24"/>
-        </w:rPr>
-        <w:t xml:space="preserve"> first and then kwargs, we cannot send position arguments after key word arguments</w:t>
-      </w:r>
-    </w:p>
-    <w:p>
-      <w:pPr>
-        <w:spacing w:after="0"/>
-        <w:rPr>
-          <w:bCs/>
-          <w:sz w:val="24"/>
-          <w:szCs w:val="24"/>
-        </w:rPr>
-      </w:pPr>
-      <w:r>
-        <w:rPr>
-          <w:bCs/>
-          <w:sz w:val="24"/>
-          <w:szCs w:val="24"/>
-        </w:rPr>
-        <w:t>*kwargs in a function give us the keys</w:t>
-      </w:r>
-    </w:p>
-    <w:p>
-      <w:pPr>
-        <w:spacing w:after="0"/>
-        <w:rPr>
-          <w:bCs/>
-          <w:sz w:val="24"/>
-          <w:szCs w:val="24"/>
-        </w:rPr>
-      </w:pPr>
-      <w:r>
-        <w:rPr>
-          <w:bCs/>
-          <w:sz w:val="24"/>
-          <w:szCs w:val="24"/>
-        </w:rPr>
-        <w:t>We cannot use *args after **kwargs in a function</w:t>
-      </w:r>
-    </w:p>
-    <w:p>
-      <w:pPr>
-        <w:spacing w:after="0"/>
-        <w:rPr>
-          <w:bCs/>
-          <w:sz w:val="24"/>
-          <w:szCs w:val="24"/>
-        </w:rPr>
-      </w:pPr>
-      <w:r>
-        <w:rPr>
-          <w:bCs/>
-          <w:sz w:val="24"/>
-          <w:szCs w:val="24"/>
-        </w:rPr>
-        <w:t>After *args we can use keyword arguments before or after **kwargs</w:t>
-      </w:r>
+      <w:proofErr w:type="spellEnd"/>
+      <w:r>
+        <w:rPr>
+          <w:bCs/>
+          <w:sz w:val="24"/>
+          <w:szCs w:val="24"/>
+        </w:rPr>
+        <w:t xml:space="preserve"> first and then </w:t>
+      </w:r>
+      <w:proofErr w:type="spellStart"/>
+      <w:r>
+        <w:rPr>
+          <w:bCs/>
+          <w:sz w:val="24"/>
+          <w:szCs w:val="24"/>
+        </w:rPr>
+        <w:t>kwargs</w:t>
+      </w:r>
+      <w:proofErr w:type="spellEnd"/>
+      <w:r>
+        <w:rPr>
+          <w:bCs/>
+          <w:sz w:val="24"/>
+          <w:szCs w:val="24"/>
+        </w:rPr>
+        <w:t>, we cannot send position arguments after key word arguments</w:t>
+      </w:r>
+    </w:p>
+    <w:p>
+      <w:pPr>
+        <w:spacing w:after="0"/>
+        <w:rPr>
+          <w:bCs/>
+          <w:sz w:val="24"/>
+          <w:szCs w:val="24"/>
+        </w:rPr>
+      </w:pPr>
+      <w:r>
+        <w:rPr>
+          <w:bCs/>
+          <w:sz w:val="24"/>
+          <w:szCs w:val="24"/>
+        </w:rPr>
+        <w:t>*</w:t>
+      </w:r>
+      <w:proofErr w:type="spellStart"/>
+      <w:proofErr w:type="gramStart"/>
+      <w:r>
+        <w:rPr>
+          <w:bCs/>
+          <w:sz w:val="24"/>
+          <w:szCs w:val="24"/>
+        </w:rPr>
+        <w:t>kwargs</w:t>
+      </w:r>
+      <w:proofErr w:type="spellEnd"/>
+      <w:proofErr w:type="gramEnd"/>
+      <w:r>
+        <w:rPr>
+          <w:bCs/>
+          <w:sz w:val="24"/>
+          <w:szCs w:val="24"/>
+        </w:rPr>
+        <w:t xml:space="preserve"> in a function give us the keys</w:t>
+      </w:r>
+    </w:p>
+    <w:p>
+      <w:pPr>
+        <w:spacing w:after="0"/>
+        <w:rPr>
+          <w:bCs/>
+          <w:sz w:val="24"/>
+          <w:szCs w:val="24"/>
+        </w:rPr>
+      </w:pPr>
+      <w:r>
+        <w:rPr>
+          <w:bCs/>
+          <w:sz w:val="24"/>
+          <w:szCs w:val="24"/>
+        </w:rPr>
+        <w:t>We cannot use *</w:t>
+      </w:r>
+      <w:proofErr w:type="spellStart"/>
+      <w:r>
+        <w:rPr>
+          <w:bCs/>
+          <w:sz w:val="24"/>
+          <w:szCs w:val="24"/>
+        </w:rPr>
+        <w:t>args</w:t>
+      </w:r>
+      <w:proofErr w:type="spellEnd"/>
+      <w:r>
+        <w:rPr>
+          <w:bCs/>
+          <w:sz w:val="24"/>
+          <w:szCs w:val="24"/>
+        </w:rPr>
+        <w:t xml:space="preserve"> after **</w:t>
+      </w:r>
+      <w:proofErr w:type="spellStart"/>
+      <w:r>
+        <w:rPr>
+          <w:bCs/>
+          <w:sz w:val="24"/>
+          <w:szCs w:val="24"/>
+        </w:rPr>
+        <w:t>kwargs</w:t>
+      </w:r>
+      <w:proofErr w:type="spellEnd"/>
+      <w:r>
+        <w:rPr>
+          <w:bCs/>
+          <w:sz w:val="24"/>
+          <w:szCs w:val="24"/>
+        </w:rPr>
+        <w:t xml:space="preserve"> in a function</w:t>
+      </w:r>
+    </w:p>
+    <w:p>
+      <w:pPr>
+        <w:spacing w:after="0"/>
+        <w:rPr>
+          <w:bCs/>
+          <w:sz w:val="24"/>
+          <w:szCs w:val="24"/>
+        </w:rPr>
+      </w:pPr>
+      <w:r>
+        <w:rPr>
+          <w:bCs/>
+          <w:sz w:val="24"/>
+          <w:szCs w:val="24"/>
+        </w:rPr>
+        <w:t>After *</w:t>
+      </w:r>
+      <w:proofErr w:type="spellStart"/>
+      <w:r>
+        <w:rPr>
+          <w:bCs/>
+          <w:sz w:val="24"/>
+          <w:szCs w:val="24"/>
+        </w:rPr>
+        <w:t>args</w:t>
+      </w:r>
+      <w:proofErr w:type="spellEnd"/>
+      <w:r>
+        <w:rPr>
+          <w:bCs/>
+          <w:sz w:val="24"/>
+          <w:szCs w:val="24"/>
+        </w:rPr>
+        <w:t xml:space="preserve"> we can use keyword arguments before or after **</w:t>
+      </w:r>
+      <w:proofErr w:type="spellStart"/>
+      <w:r>
+        <w:rPr>
+          <w:bCs/>
+          <w:sz w:val="24"/>
+          <w:szCs w:val="24"/>
+        </w:rPr>
+        <w:t>kwargs</w:t>
+      </w:r>
+      <w:proofErr w:type="spellEnd"/>
     </w:p>
     <w:p>
       <w:pPr>
@@ -556,7 +852,61 @@
           <w:sz w:val="24"/>
           <w:szCs w:val="24"/>
         </w:rPr>
-        <w:t xml:space="preserve"> function we can access the doctring in the following way: function_name.__doc__</w:t>
+        <w:t xml:space="preserve"> function we can access the </w:t>
+      </w:r>
+      <w:proofErr w:type="spellStart"/>
+      <w:r>
+        <w:rPr>
+          <w:bCs/>
+          <w:sz w:val="24"/>
+          <w:szCs w:val="24"/>
+        </w:rPr>
+        <w:t>doctring</w:t>
+      </w:r>
+      <w:proofErr w:type="spellEnd"/>
+      <w:r>
+        <w:rPr>
+          <w:bCs/>
+          <w:sz w:val="24"/>
+          <w:szCs w:val="24"/>
+        </w:rPr>
+        <w:t xml:space="preserve"> in the following way: </w:t>
+      </w:r>
+      <w:proofErr w:type="spellStart"/>
+      <w:r>
+        <w:rPr>
+          <w:bCs/>
+          <w:sz w:val="24"/>
+          <w:szCs w:val="24"/>
+        </w:rPr>
+        <w:t>function_</w:t>
+      </w:r>
+      <w:proofErr w:type="gramStart"/>
+      <w:r>
+        <w:rPr>
+          <w:bCs/>
+          <w:sz w:val="24"/>
+          <w:szCs w:val="24"/>
+        </w:rPr>
+        <w:t>name._</w:t>
+      </w:r>
+      <w:proofErr w:type="gramEnd"/>
+      <w:r>
+        <w:rPr>
+          <w:bCs/>
+          <w:sz w:val="24"/>
+          <w:szCs w:val="24"/>
+        </w:rPr>
+        <w:t>_doc</w:t>
+      </w:r>
+      <w:proofErr w:type="spellEnd"/>
+      <w:r>
+        <w:rPr>
+          <w:bCs/>
+          <w:sz w:val="24"/>
+          <w:szCs w:val="24"/>
+        </w:rPr>
+        <w:t>__</w:t>
       </w:r>
     </w:p>
     <w:p>
@@ -950,31 +1300,95 @@
           <w:szCs w:val="24"/>
         </w:rPr>
       </w:pPr>
-      <w:r>
-        <w:rPr>
-          <w:bCs/>
-          <w:sz w:val="24"/>
-          <w:szCs w:val="24"/>
-        </w:rPr>
-        <w:t>.join(iterable) returns a string in which between every 2 elements a specific string is positioned</w:t>
-      </w:r>
-    </w:p>
-    <w:p>
-      <w:pPr>
-        <w:spacing w:after="0"/>
-        <w:rPr>
-          <w:bCs/>
-          <w:sz w:val="24"/>
-          <w:szCs w:val="24"/>
-        </w:rPr>
-      </w:pPr>
-      <w:r>
-        <w:rPr>
-          <w:bCs/>
-          <w:sz w:val="24"/>
-          <w:szCs w:val="24"/>
-        </w:rPr>
-        <w:t>For example ‘#’.join([‘a’, ‘b’, ‘c’]) will give ‘a#b#c’</w:t>
+      <w:proofErr w:type="gramStart"/>
+      <w:r>
+        <w:rPr>
+          <w:bCs/>
+          <w:sz w:val="24"/>
+          <w:szCs w:val="24"/>
+        </w:rPr>
+        <w:t>.join</w:t>
+      </w:r>
+      <w:proofErr w:type="gramEnd"/>
+      <w:r>
+        <w:rPr>
+          <w:bCs/>
+          <w:sz w:val="24"/>
+          <w:szCs w:val="24"/>
+        </w:rPr>
+        <w:t>(</w:t>
+      </w:r>
+      <w:proofErr w:type="spellStart"/>
+      <w:r>
+        <w:rPr>
+          <w:bCs/>
+          <w:sz w:val="24"/>
+          <w:szCs w:val="24"/>
+        </w:rPr>
+        <w:t>iterable</w:t>
+      </w:r>
+      <w:proofErr w:type="spellEnd"/>
+      <w:r>
+        <w:rPr>
+          <w:bCs/>
+          <w:sz w:val="24"/>
+          <w:szCs w:val="24"/>
+        </w:rPr>
+        <w:t>) returns a string in which between every 2 elements a specific string is positioned</w:t>
+      </w:r>
+    </w:p>
+    <w:p>
+      <w:pPr>
+        <w:spacing w:after="0"/>
+        <w:rPr>
+          <w:bCs/>
+          <w:sz w:val="24"/>
+          <w:szCs w:val="24"/>
+        </w:rPr>
+      </w:pPr>
+      <w:r>
+        <w:rPr>
+          <w:bCs/>
+          <w:sz w:val="24"/>
+          <w:szCs w:val="24"/>
+        </w:rPr>
+        <w:t>For example ‘#</w:t>
+      </w:r>
+      <w:proofErr w:type="gramStart"/>
+      <w:r>
+        <w:rPr>
+          <w:bCs/>
+          <w:sz w:val="24"/>
+          <w:szCs w:val="24"/>
+        </w:rPr>
+        <w:t>’.join</w:t>
+      </w:r>
+      <w:proofErr w:type="gramEnd"/>
+      <w:r>
+        <w:rPr>
+          <w:bCs/>
+          <w:sz w:val="24"/>
+          <w:szCs w:val="24"/>
+        </w:rPr>
+        <w:t>([‘a’, ‘b’, ‘c’]) will give ‘</w:t>
+      </w:r>
+      <w:proofErr w:type="spellStart"/>
+      <w:r>
+        <w:rPr>
+          <w:bCs/>
+          <w:sz w:val="24"/>
+          <w:szCs w:val="24"/>
+        </w:rPr>
+        <w:t>a#b#c</w:t>
+      </w:r>
+      <w:proofErr w:type="spellEnd"/>
+      <w:r>
+        <w:rPr>
+          <w:bCs/>
+          <w:sz w:val="24"/>
+          <w:szCs w:val="24"/>
+        </w:rPr>
+        <w:t>’</w:t>
       </w:r>
     </w:p>
     <w:p>
@@ -1056,7 +1470,25 @@
           <w:sz w:val="24"/>
           <w:szCs w:val="24"/>
         </w:rPr>
-        <w:t>For example: l[0] == 2 and l[1] == 3 is the same as l[:2] == [2, 3]</w:t>
+        <w:t xml:space="preserve">For example: </w:t>
+      </w:r>
+      <w:proofErr w:type="gramStart"/>
+      <w:r>
+        <w:rPr>
+          <w:bCs/>
+          <w:sz w:val="24"/>
+          <w:szCs w:val="24"/>
+        </w:rPr>
+        <w:t>l[</w:t>
+      </w:r>
+      <w:proofErr w:type="gramEnd"/>
+      <w:r>
+        <w:rPr>
+          <w:bCs/>
+          <w:sz w:val="24"/>
+          <w:szCs w:val="24"/>
+        </w:rPr>
+        <w:t>0] == 2 and l[1] == 3 is the same as l[:2] == [2, 3]</w:t>
       </w:r>
     </w:p>
     <w:p>
@@ -1208,7 +1640,23 @@
           <w:sz w:val="24"/>
           <w:szCs w:val="24"/>
         </w:rPr>
-        <w:t xml:space="preserve">Else statements can be user for a for loop to check if the exit was caused by </w:t>
+        <w:t xml:space="preserve">Else statements can be </w:t>
+      </w:r>
+      <w:proofErr w:type="spellStart"/>
+      <w:r>
+        <w:rPr>
+          <w:sz w:val="24"/>
+          <w:szCs w:val="24"/>
+        </w:rPr>
+        <w:t>user</w:t>
+      </w:r>
+      <w:proofErr w:type="spellEnd"/>
+      <w:r>
+        <w:rPr>
+          <w:sz w:val="24"/>
+          <w:szCs w:val="24"/>
+        </w:rPr>
+        <w:t xml:space="preserve"> for a for loop to check if the exit was caused by </w:t>
       </w:r>
       <w:r>
         <w:rPr>
@@ -1262,60 +1710,151 @@
           <w:szCs w:val="24"/>
         </w:rPr>
       </w:pPr>
-      <w:r>
-        <w:rPr>
-          <w:sz w:val="24"/>
-          <w:szCs w:val="24"/>
-        </w:rPr>
-        <w:t>Map(function, iterable) -&gt; applies the function on each element</w:t>
-      </w:r>
-    </w:p>
-    <w:p>
-      <w:pPr>
-        <w:spacing w:after="0"/>
-        <w:rPr>
-          <w:sz w:val="24"/>
-          <w:szCs w:val="24"/>
-        </w:rPr>
-      </w:pPr>
-      <w:r>
-        <w:rPr>
-          <w:sz w:val="24"/>
-          <w:szCs w:val="24"/>
-        </w:rPr>
-        <w:t>Filter(function, iterable) -&gt; function must return true/false and filters the elements</w:t>
-      </w:r>
-    </w:p>
-    <w:p>
-      <w:pPr>
-        <w:spacing w:after="0"/>
-        <w:rPr>
-          <w:sz w:val="24"/>
-          <w:szCs w:val="24"/>
-        </w:rPr>
-      </w:pPr>
-      <w:r>
-        <w:rPr>
-          <w:sz w:val="24"/>
-          <w:szCs w:val="24"/>
-        </w:rPr>
-        <w:t>Reduce(function, iterable) -&gt; combines all the elements based on function and returns a value</w:t>
-      </w:r>
-    </w:p>
-    <w:p>
-      <w:pPr>
-        <w:spacing w:after="0"/>
-        <w:rPr>
-          <w:sz w:val="24"/>
-          <w:szCs w:val="24"/>
-        </w:rPr>
-      </w:pPr>
-      <w:r>
-        <w:rPr>
-          <w:sz w:val="24"/>
-          <w:szCs w:val="24"/>
-        </w:rPr>
-        <w:t>Reduce can be found just in functools library, not in the default one</w:t>
+      <w:proofErr w:type="gramStart"/>
+      <w:r>
+        <w:rPr>
+          <w:sz w:val="24"/>
+          <w:szCs w:val="24"/>
+        </w:rPr>
+        <w:t>Map(</w:t>
+      </w:r>
+      <w:proofErr w:type="gramEnd"/>
+      <w:r>
+        <w:rPr>
+          <w:sz w:val="24"/>
+          <w:szCs w:val="24"/>
+        </w:rPr>
+        <w:t xml:space="preserve">function, </w:t>
+      </w:r>
+      <w:proofErr w:type="spellStart"/>
+      <w:r>
+        <w:rPr>
+          <w:sz w:val="24"/>
+          <w:szCs w:val="24"/>
+        </w:rPr>
+        <w:t>iterable</w:t>
+      </w:r>
+      <w:proofErr w:type="spellEnd"/>
+      <w:r>
+        <w:rPr>
+          <w:sz w:val="24"/>
+          <w:szCs w:val="24"/>
+        </w:rPr>
+        <w:t>) -&gt; applies the function on each element</w:t>
+      </w:r>
+    </w:p>
+    <w:p>
+      <w:pPr>
+        <w:spacing w:after="0"/>
+        <w:rPr>
+          <w:sz w:val="24"/>
+          <w:szCs w:val="24"/>
+        </w:rPr>
+      </w:pPr>
+      <w:proofErr w:type="gramStart"/>
+      <w:r>
+        <w:rPr>
+          <w:sz w:val="24"/>
+          <w:szCs w:val="24"/>
+        </w:rPr>
+        <w:t>Filter(</w:t>
+      </w:r>
+      <w:proofErr w:type="gramEnd"/>
+      <w:r>
+        <w:rPr>
+          <w:sz w:val="24"/>
+          <w:szCs w:val="24"/>
+        </w:rPr>
+        <w:t xml:space="preserve">function, </w:t>
+      </w:r>
+      <w:proofErr w:type="spellStart"/>
+      <w:r>
+        <w:rPr>
+          <w:sz w:val="24"/>
+          <w:szCs w:val="24"/>
+        </w:rPr>
+        <w:t>iterable</w:t>
+      </w:r>
+      <w:proofErr w:type="spellEnd"/>
+      <w:r>
+        <w:rPr>
+          <w:sz w:val="24"/>
+          <w:szCs w:val="24"/>
+        </w:rPr>
+        <w:t>) -&gt; function must return true/false and filters the elements</w:t>
+      </w:r>
+    </w:p>
+    <w:p>
+      <w:pPr>
+        <w:spacing w:after="0"/>
+        <w:rPr>
+          <w:sz w:val="24"/>
+          <w:szCs w:val="24"/>
+        </w:rPr>
+      </w:pPr>
+      <w:proofErr w:type="gramStart"/>
+      <w:r>
+        <w:rPr>
+          <w:sz w:val="24"/>
+          <w:szCs w:val="24"/>
+        </w:rPr>
+        <w:t>Reduce(</w:t>
+      </w:r>
+      <w:proofErr w:type="gramEnd"/>
+      <w:r>
+        <w:rPr>
+          <w:sz w:val="24"/>
+          <w:szCs w:val="24"/>
+        </w:rPr>
+        <w:t xml:space="preserve">function, </w:t>
+      </w:r>
+      <w:proofErr w:type="spellStart"/>
+      <w:r>
+        <w:rPr>
+          <w:sz w:val="24"/>
+          <w:szCs w:val="24"/>
+        </w:rPr>
+        <w:t>iterable</w:t>
+      </w:r>
+      <w:proofErr w:type="spellEnd"/>
+      <w:r>
+        <w:rPr>
+          <w:sz w:val="24"/>
+          <w:szCs w:val="24"/>
+        </w:rPr>
+        <w:t>) -&gt; combines all the elements based on function and returns a value</w:t>
+      </w:r>
+    </w:p>
+    <w:p>
+      <w:pPr>
+        <w:spacing w:after="0"/>
+        <w:rPr>
+          <w:sz w:val="24"/>
+          <w:szCs w:val="24"/>
+        </w:rPr>
+      </w:pPr>
+      <w:r>
+        <w:rPr>
+          <w:sz w:val="24"/>
+          <w:szCs w:val="24"/>
+        </w:rPr>
+        <w:t xml:space="preserve">Reduce can be found just in </w:t>
+      </w:r>
+      <w:proofErr w:type="spellStart"/>
+      <w:r>
+        <w:rPr>
+          <w:sz w:val="24"/>
+          <w:szCs w:val="24"/>
+        </w:rPr>
+        <w:t>functools</w:t>
+      </w:r>
+      <w:proofErr w:type="spellEnd"/>
+      <w:r>
+        <w:rPr>
+          <w:sz w:val="24"/>
+          <w:szCs w:val="24"/>
+        </w:rPr>
+        <w:t xml:space="preserve"> library, not in the default one</w:t>
       </w:r>
     </w:p>
     <w:p>
@@ -1363,7 +1902,23 @@
           <w:sz w:val="24"/>
           <w:szCs w:val="24"/>
         </w:rPr>
-        <w:t>For example: f = lambda x: x + 1; f(10)</w:t>
+        <w:t xml:space="preserve">For example: f = lambda x: x + 1; </w:t>
+      </w:r>
+      <w:proofErr w:type="gramStart"/>
+      <w:r>
+        <w:rPr>
+          <w:sz w:val="24"/>
+          <w:szCs w:val="24"/>
+        </w:rPr>
+        <w:t>f(</w:t>
+      </w:r>
+      <w:proofErr w:type="gramEnd"/>
+      <w:r>
+        <w:rPr>
+          <w:sz w:val="24"/>
+          <w:szCs w:val="24"/>
+        </w:rPr>
+        <w:t>10)</w:t>
       </w:r>
     </w:p>
     <w:p>
@@ -1427,12 +1982,30 @@
         </w:rPr>
         <w:t xml:space="preserve"> </w:t>
       </w:r>
-      <w:r>
-        <w:rPr>
-          <w:sz w:val="24"/>
-          <w:szCs w:val="24"/>
-        </w:rPr>
-        <w:t>dict(map(lambda x: (x[0]</w:t>
+      <w:proofErr w:type="spellStart"/>
+      <w:proofErr w:type="gramStart"/>
+      <w:r>
+        <w:rPr>
+          <w:sz w:val="24"/>
+          <w:szCs w:val="24"/>
+        </w:rPr>
+        <w:t>dict</w:t>
+      </w:r>
+      <w:proofErr w:type="spellEnd"/>
+      <w:r>
+        <w:rPr>
+          <w:sz w:val="24"/>
+          <w:szCs w:val="24"/>
+        </w:rPr>
+        <w:t>(</w:t>
+      </w:r>
+      <w:proofErr w:type="gramEnd"/>
+      <w:r>
+        <w:rPr>
+          <w:sz w:val="24"/>
+          <w:szCs w:val="24"/>
+        </w:rPr>
+        <w:t>map(lambda x: (x[0]</w:t>
       </w:r>
       <w:r>
         <w:rPr>
@@ -1460,7 +2033,23 @@
           <w:sz w:val="24"/>
           <w:szCs w:val="24"/>
         </w:rPr>
-        <w:t>), iterable.items()))</w:t>
+        <w:t xml:space="preserve">), </w:t>
+      </w:r>
+      <w:proofErr w:type="spellStart"/>
+      <w:r>
+        <w:rPr>
+          <w:sz w:val="24"/>
+          <w:szCs w:val="24"/>
+        </w:rPr>
+        <w:t>iterable.items</w:t>
+      </w:r>
+      <w:proofErr w:type="spellEnd"/>
+      <w:r>
+        <w:rPr>
+          <w:sz w:val="24"/>
+          <w:szCs w:val="24"/>
+        </w:rPr>
+        <w:t>()))</w:t>
       </w:r>
     </w:p>
     <w:p>
@@ -1569,7 +2158,25 @@
           <w:sz w:val="24"/>
           <w:szCs w:val="24"/>
         </w:rPr>
-        <w:t>E: Enclosing function locals – names in the local scope of any enclosing func from inner to outer</w:t>
+        <w:t xml:space="preserve">E: Enclosing function locals – names in the local scope of any enclosing </w:t>
+      </w:r>
+      <w:proofErr w:type="spellStart"/>
+      <w:r>
+        <w:rPr>
+          <w:bCs/>
+          <w:sz w:val="24"/>
+          <w:szCs w:val="24"/>
+        </w:rPr>
+        <w:t>func</w:t>
+      </w:r>
+      <w:proofErr w:type="spellEnd"/>
+      <w:r>
+        <w:rPr>
+          <w:bCs/>
+          <w:sz w:val="24"/>
+          <w:szCs w:val="24"/>
+        </w:rPr>
+        <w:t xml:space="preserve"> from inner to outer</w:t>
       </w:r>
     </w:p>
     <w:p>
@@ -1606,57 +2213,157 @@
           <w:sz w:val="24"/>
           <w:szCs w:val="24"/>
         </w:rPr>
-        <w:t>assigned at the top-level of a module or declared global within the func.</w:t>
-      </w:r>
-    </w:p>
-    <w:p>
-      <w:pPr>
-        <w:spacing w:after="0"/>
-        <w:rPr>
-          <w:sz w:val="24"/>
-          <w:szCs w:val="24"/>
-        </w:rPr>
-      </w:pPr>
-      <w:r>
-        <w:rPr>
-          <w:sz w:val="24"/>
-          <w:szCs w:val="24"/>
-        </w:rPr>
-        <w:t>B: Built-in (Python) – open, range, SyntaxError and so on</w:t>
-      </w:r>
-    </w:p>
-    <w:p>
-      <w:pPr>
-        <w:spacing w:after="0"/>
-        <w:rPr>
-          <w:sz w:val="24"/>
-          <w:szCs w:val="24"/>
-        </w:rPr>
-      </w:pPr>
-      <w:r>
-        <w:rPr>
-          <w:sz w:val="24"/>
-          <w:szCs w:val="24"/>
-        </w:rPr>
-        <w:t>To change the value of a global var, then at the top of the func. use “global var_name”</w:t>
-      </w:r>
-    </w:p>
-    <w:p>
-      <w:pPr>
-        <w:spacing w:after="0"/>
-        <w:rPr>
-          <w:bCs/>
-          <w:sz w:val="24"/>
-          <w:szCs w:val="24"/>
-        </w:rPr>
-      </w:pPr>
-      <w:r>
-        <w:rPr>
-          <w:bCs/>
-          <w:sz w:val="24"/>
-          <w:szCs w:val="24"/>
-        </w:rPr>
-        <w:t>We can’t use “global var_name” if the var_name was defined just in an outer enclosing function</w:t>
+        <w:t xml:space="preserve">assigned at the top-level of a module or declared global within the </w:t>
+      </w:r>
+      <w:proofErr w:type="spellStart"/>
+      <w:r>
+        <w:rPr>
+          <w:sz w:val="24"/>
+          <w:szCs w:val="24"/>
+        </w:rPr>
+        <w:t>func</w:t>
+      </w:r>
+      <w:proofErr w:type="spellEnd"/>
+      <w:r>
+        <w:rPr>
+          <w:sz w:val="24"/>
+          <w:szCs w:val="24"/>
+        </w:rPr>
+        <w:t>.</w:t>
+      </w:r>
+    </w:p>
+    <w:p>
+      <w:pPr>
+        <w:spacing w:after="0"/>
+        <w:rPr>
+          <w:sz w:val="24"/>
+          <w:szCs w:val="24"/>
+        </w:rPr>
+      </w:pPr>
+      <w:r>
+        <w:rPr>
+          <w:sz w:val="24"/>
+          <w:szCs w:val="24"/>
+        </w:rPr>
+        <w:t xml:space="preserve">B: Built-in (Python) – open, range, </w:t>
+      </w:r>
+      <w:proofErr w:type="spellStart"/>
+      <w:r>
+        <w:rPr>
+          <w:sz w:val="24"/>
+          <w:szCs w:val="24"/>
+        </w:rPr>
+        <w:t>SyntaxError</w:t>
+      </w:r>
+      <w:proofErr w:type="spellEnd"/>
+      <w:r>
+        <w:rPr>
+          <w:sz w:val="24"/>
+          <w:szCs w:val="24"/>
+        </w:rPr>
+        <w:t xml:space="preserve"> and so on</w:t>
+      </w:r>
+    </w:p>
+    <w:p>
+      <w:pPr>
+        <w:spacing w:after="0"/>
+        <w:rPr>
+          <w:sz w:val="24"/>
+          <w:szCs w:val="24"/>
+        </w:rPr>
+      </w:pPr>
+      <w:r>
+        <w:rPr>
+          <w:sz w:val="24"/>
+          <w:szCs w:val="24"/>
+        </w:rPr>
+        <w:t xml:space="preserve">To change the value of a global var, then at the top of the </w:t>
+      </w:r>
+      <w:proofErr w:type="spellStart"/>
+      <w:r>
+        <w:rPr>
+          <w:sz w:val="24"/>
+          <w:szCs w:val="24"/>
+        </w:rPr>
+        <w:t>func</w:t>
+      </w:r>
+      <w:proofErr w:type="spellEnd"/>
+      <w:r>
+        <w:rPr>
+          <w:sz w:val="24"/>
+          <w:szCs w:val="24"/>
+        </w:rPr>
+        <w:t xml:space="preserve">. use “global </w:t>
+      </w:r>
+      <w:proofErr w:type="spellStart"/>
+      <w:r>
+        <w:rPr>
+          <w:sz w:val="24"/>
+          <w:szCs w:val="24"/>
+        </w:rPr>
+        <w:t>var_name</w:t>
+      </w:r>
+      <w:proofErr w:type="spellEnd"/>
+      <w:r>
+        <w:rPr>
+          <w:sz w:val="24"/>
+          <w:szCs w:val="24"/>
+        </w:rPr>
+        <w:t>”</w:t>
+      </w:r>
+    </w:p>
+    <w:p>
+      <w:pPr>
+        <w:spacing w:after="0"/>
+        <w:rPr>
+          <w:bCs/>
+          <w:sz w:val="24"/>
+          <w:szCs w:val="24"/>
+        </w:rPr>
+      </w:pPr>
+      <w:r>
+        <w:rPr>
+          <w:bCs/>
+          <w:sz w:val="24"/>
+          <w:szCs w:val="24"/>
+        </w:rPr>
+        <w:t xml:space="preserve">We can’t use “global </w:t>
+      </w:r>
+      <w:proofErr w:type="spellStart"/>
+      <w:r>
+        <w:rPr>
+          <w:bCs/>
+          <w:sz w:val="24"/>
+          <w:szCs w:val="24"/>
+        </w:rPr>
+        <w:t>var_name</w:t>
+      </w:r>
+      <w:proofErr w:type="spellEnd"/>
+      <w:r>
+        <w:rPr>
+          <w:bCs/>
+          <w:sz w:val="24"/>
+          <w:szCs w:val="24"/>
+        </w:rPr>
+        <w:t xml:space="preserve">” if the </w:t>
+      </w:r>
+      <w:proofErr w:type="spellStart"/>
+      <w:r>
+        <w:rPr>
+          <w:bCs/>
+          <w:sz w:val="24"/>
+          <w:szCs w:val="24"/>
+        </w:rPr>
+        <w:t>var_name</w:t>
+      </w:r>
+      <w:proofErr w:type="spellEnd"/>
+      <w:r>
+        <w:rPr>
+          <w:bCs/>
+          <w:sz w:val="24"/>
+          <w:szCs w:val="24"/>
+        </w:rPr>
+        <w:t xml:space="preserve"> was defined just in an outer enclosing function</w:t>
       </w:r>
     </w:p>
     <w:p>
@@ -1690,8 +2397,18 @@
           <w:sz w:val="24"/>
           <w:szCs w:val="24"/>
         </w:rPr>
-        <w:t>is numeric or boolean</w:t>
-      </w:r>
+        <w:t xml:space="preserve">is numeric or </w:t>
+      </w:r>
+      <w:proofErr w:type="spellStart"/>
+      <w:r>
+        <w:rPr>
+          <w:bCs/>
+          <w:sz w:val="24"/>
+          <w:szCs w:val="24"/>
+        </w:rPr>
+        <w:t>boolean</w:t>
+      </w:r>
+      <w:proofErr w:type="spellEnd"/>
       <w:r>
         <w:rPr>
           <w:bCs/>
@@ -1715,6 +2432,206 @@
           <w:szCs w:val="24"/>
         </w:rPr>
         <w:t>, we cannot change its value</w:t>
+      </w:r>
+    </w:p>
+    <w:p>
+      <w:pPr>
+        <w:spacing w:after="0"/>
+        <w:rPr>
+          <w:bCs/>
+          <w:sz w:val="24"/>
+          <w:szCs w:val="24"/>
+        </w:rPr>
+      </w:pPr>
+    </w:p>
+    <w:p>
+      <w:pPr>
+        <w:spacing w:after="0"/>
+        <w:rPr>
+          <w:bCs/>
+          <w:sz w:val="24"/>
+          <w:szCs w:val="24"/>
+        </w:rPr>
+      </w:pPr>
+    </w:p>
+    <w:p>
+      <w:pPr>
+        <w:spacing w:after="0"/>
+        <w:rPr>
+          <w:bCs/>
+          <w:sz w:val="24"/>
+          <w:szCs w:val="24"/>
+        </w:rPr>
+      </w:pPr>
+      <w:r>
+        <w:rPr>
+          <w:bCs/>
+          <w:sz w:val="24"/>
+          <w:szCs w:val="24"/>
+        </w:rPr>
+        <w:t>18.02.</w:t>
+      </w:r>
+    </w:p>
+    <w:p>
+      <w:pPr>
+        <w:spacing w:after="0"/>
+        <w:rPr>
+          <w:bCs/>
+          <w:sz w:val="24"/>
+          <w:szCs w:val="24"/>
+        </w:rPr>
+      </w:pPr>
+      <w:r>
+        <w:rPr>
+          <w:bCs/>
+          <w:sz w:val="24"/>
+          <w:szCs w:val="24"/>
+        </w:rPr>
+        <w:t>57. Methods and Functions Homework Overview</w:t>
+      </w:r>
+    </w:p>
+    <w:p>
+      <w:pPr>
+        <w:spacing w:after="0"/>
+        <w:rPr>
+          <w:bCs/>
+          <w:sz w:val="24"/>
+          <w:szCs w:val="24"/>
+        </w:rPr>
+      </w:pPr>
+      <w:r>
+        <w:rPr>
+          <w:bCs/>
+          <w:sz w:val="24"/>
+          <w:szCs w:val="24"/>
+        </w:rPr>
+        <w:t xml:space="preserve">Reduce is applied on first 2 elements, </w:t>
+      </w:r>
+      <w:proofErr w:type="gramStart"/>
+      <w:r>
+        <w:rPr>
+          <w:bCs/>
+          <w:sz w:val="24"/>
+          <w:szCs w:val="24"/>
+        </w:rPr>
+        <w:t>than</w:t>
+      </w:r>
+      <w:proofErr w:type="gramEnd"/>
+      <w:r>
+        <w:rPr>
+          <w:bCs/>
+          <w:sz w:val="24"/>
+          <w:szCs w:val="24"/>
+        </w:rPr>
+        <w:t xml:space="preserve"> on the result and the following one and so on</w:t>
+      </w:r>
+    </w:p>
+    <w:p>
+      <w:pPr>
+        <w:spacing w:after="0"/>
+        <w:rPr>
+          <w:bCs/>
+          <w:sz w:val="24"/>
+          <w:szCs w:val="24"/>
+        </w:rPr>
+      </w:pPr>
+      <w:proofErr w:type="gramStart"/>
+      <w:r>
+        <w:rPr>
+          <w:bCs/>
+          <w:sz w:val="24"/>
+          <w:szCs w:val="24"/>
+        </w:rPr>
+        <w:t>.</w:t>
+      </w:r>
+      <w:proofErr w:type="spellStart"/>
+      <w:r>
+        <w:rPr>
+          <w:bCs/>
+          <w:sz w:val="24"/>
+          <w:szCs w:val="24"/>
+        </w:rPr>
+        <w:t>isapha</w:t>
+      </w:r>
+      <w:proofErr w:type="spellEnd"/>
+      <w:proofErr w:type="gramEnd"/>
+      <w:r>
+        <w:rPr>
+          <w:bCs/>
+          <w:sz w:val="24"/>
+          <w:szCs w:val="24"/>
+        </w:rPr>
+        <w:t>() returns True if the string is composed just of lower and upper letters</w:t>
+      </w:r>
+    </w:p>
+    <w:p>
+      <w:pPr>
+        <w:spacing w:after="0"/>
+        <w:rPr>
+          <w:bCs/>
+          <w:sz w:val="24"/>
+          <w:szCs w:val="24"/>
+        </w:rPr>
+      </w:pPr>
+      <w:proofErr w:type="spellStart"/>
+      <w:proofErr w:type="gramStart"/>
+      <w:r>
+        <w:rPr>
+          <w:bCs/>
+          <w:sz w:val="24"/>
+          <w:szCs w:val="24"/>
+        </w:rPr>
+        <w:t>string.ascii</w:t>
+      </w:r>
+      <w:proofErr w:type="gramEnd"/>
+      <w:r>
+        <w:rPr>
+          <w:bCs/>
+          <w:sz w:val="24"/>
+          <w:szCs w:val="24"/>
+        </w:rPr>
+        <w:t>_lowercase</w:t>
+      </w:r>
+      <w:proofErr w:type="spellEnd"/>
+      <w:r>
+        <w:rPr>
+          <w:bCs/>
+          <w:sz w:val="24"/>
+          <w:szCs w:val="24"/>
+        </w:rPr>
+        <w:t xml:space="preserve"> gives a string that contains all the letters </w:t>
+      </w:r>
+      <w:r>
+        <w:rPr>
+          <w:bCs/>
+          <w:sz w:val="24"/>
+          <w:szCs w:val="24"/>
+        </w:rPr>
+        <w:t>(sorted</w:t>
+      </w:r>
+      <w:r>
+        <w:rPr>
+          <w:bCs/>
+          <w:sz w:val="24"/>
+          <w:szCs w:val="24"/>
+        </w:rPr>
+        <w:t xml:space="preserve"> </w:t>
+      </w:r>
+      <w:r>
+        <w:rPr>
+          <w:bCs/>
+          <w:sz w:val="24"/>
+          <w:szCs w:val="24"/>
+        </w:rPr>
+        <w:t>alphabetically</w:t>
+      </w:r>
+      <w:r>
+        <w:rPr>
+          <w:bCs/>
+          <w:sz w:val="24"/>
+          <w:szCs w:val="24"/>
+        </w:rPr>
+        <w:t>)</w:t>
       </w:r>
     </w:p>
     <w:p>

</xml_diff>

<commit_message>
started the first project
</commit_message>
<xml_diff>
--- a/section_6/methods_and_functions.docx
+++ b/section_6/methods_and_functions.docx
@@ -2458,16 +2458,16 @@
       <w:pPr>
         <w:spacing w:after="0"/>
         <w:rPr>
-          <w:bCs/>
-          <w:sz w:val="24"/>
-          <w:szCs w:val="24"/>
-        </w:rPr>
-      </w:pPr>
-      <w:r>
-        <w:rPr>
-          <w:bCs/>
-          <w:sz w:val="24"/>
-          <w:szCs w:val="24"/>
+          <w:b/>
+          <w:sz w:val="28"/>
+          <w:szCs w:val="28"/>
+        </w:rPr>
+      </w:pPr>
+      <w:r>
+        <w:rPr>
+          <w:b/>
+          <w:sz w:val="28"/>
+          <w:szCs w:val="28"/>
         </w:rPr>
         <w:t>18.02.</w:t>
       </w:r>
@@ -2483,9 +2483,9 @@
       </w:pPr>
       <w:r>
         <w:rPr>
-          <w:bCs/>
-          <w:sz w:val="24"/>
-          <w:szCs w:val="24"/>
+          <w:b/>
+          <w:sz w:val="28"/>
+          <w:szCs w:val="28"/>
         </w:rPr>
         <w:t>57. Methods and Functions Homework Overview</w:t>
       </w:r>

</xml_diff>

<commit_message>
almost finished section 14
</commit_message>
<xml_diff>
--- a/section_6/methods_and_functions.docx
+++ b/section_6/methods_and_functions.docx
@@ -87,25 +87,7 @@
           <w:sz w:val="24"/>
           <w:szCs w:val="24"/>
         </w:rPr>
-        <w:t>help(</w:t>
-      </w:r>
-      <w:proofErr w:type="spellStart"/>
-      <w:proofErr w:type="gramStart"/>
-      <w:r>
-        <w:rPr>
-          <w:sz w:val="24"/>
-          <w:szCs w:val="24"/>
-        </w:rPr>
-        <w:t>object.method</w:t>
-      </w:r>
-      <w:proofErr w:type="spellEnd"/>
-      <w:proofErr w:type="gramEnd"/>
-      <w:r>
-        <w:rPr>
-          <w:sz w:val="24"/>
-          <w:szCs w:val="24"/>
-        </w:rPr>
-        <w:t>) can be used to get info about the method, but method w/0 ()</w:t>
+        <w:t>help(object.method) can be used to get info about the method, but method w/0 ()</w:t>
       </w:r>
     </w:p>
     <w:p>
@@ -135,23 +117,7 @@
           <w:sz w:val="24"/>
           <w:szCs w:val="24"/>
         </w:rPr>
-        <w:t xml:space="preserve"> can be used SHIFT+TAB after writing </w:t>
-      </w:r>
-      <w:proofErr w:type="spellStart"/>
-      <w:r>
-        <w:rPr>
-          <w:sz w:val="24"/>
-          <w:szCs w:val="24"/>
-        </w:rPr>
-        <w:t>object_name</w:t>
-      </w:r>
-      <w:proofErr w:type="spellEnd"/>
-      <w:r>
-        <w:rPr>
-          <w:sz w:val="24"/>
-          <w:szCs w:val="24"/>
-        </w:rPr>
-        <w:t>.</w:t>
+        <w:t xml:space="preserve"> can be used SHIFT+TAB after writing object_name.</w:t>
       </w:r>
     </w:p>
     <w:p>
@@ -241,564 +207,310 @@
           <w:sz w:val="28"/>
           <w:szCs w:val="28"/>
         </w:rPr>
-        <w:t>49. *</w:t>
-      </w:r>
-      <w:proofErr w:type="spellStart"/>
-      <w:r>
-        <w:rPr>
-          <w:b/>
-          <w:sz w:val="28"/>
-          <w:szCs w:val="28"/>
+        <w:t>49. *args and **kwargs in Python</w:t>
+      </w:r>
+    </w:p>
+    <w:p>
+      <w:pPr>
+        <w:spacing w:after="0"/>
+        <w:rPr>
+          <w:bCs/>
+          <w:sz w:val="24"/>
+          <w:szCs w:val="24"/>
+        </w:rPr>
+      </w:pPr>
+      <w:r>
+        <w:rPr>
+          <w:bCs/>
+          <w:sz w:val="24"/>
+          <w:szCs w:val="24"/>
+        </w:rPr>
+        <w:t>a</w:t>
+      </w:r>
+      <w:r>
+        <w:rPr>
+          <w:bCs/>
+          <w:sz w:val="24"/>
+          <w:szCs w:val="24"/>
+        </w:rPr>
+        <w:t xml:space="preserve">rgs </w:t>
+      </w:r>
+      <w:r>
+        <w:rPr>
+          <w:bCs/>
+          <w:sz w:val="24"/>
+          <w:szCs w:val="24"/>
+        </w:rPr>
+        <w:t>–</w:t>
+      </w:r>
+      <w:r>
+        <w:rPr>
+          <w:bCs/>
+          <w:sz w:val="24"/>
+          <w:szCs w:val="24"/>
+        </w:rPr>
+        <w:t xml:space="preserve"> </w:t>
+      </w:r>
+      <w:r>
+        <w:rPr>
+          <w:bCs/>
+          <w:sz w:val="24"/>
+          <w:szCs w:val="24"/>
+        </w:rPr>
+        <w:t xml:space="preserve">non keyword </w:t>
+      </w:r>
+      <w:r>
+        <w:rPr>
+          <w:bCs/>
+          <w:sz w:val="24"/>
+          <w:szCs w:val="24"/>
+        </w:rPr>
+        <w:t>arguments</w:t>
+      </w:r>
+    </w:p>
+    <w:p>
+      <w:pPr>
+        <w:spacing w:after="0"/>
+        <w:rPr>
+          <w:bCs/>
+          <w:sz w:val="24"/>
+          <w:szCs w:val="24"/>
+        </w:rPr>
+      </w:pPr>
+      <w:r>
+        <w:rPr>
+          <w:bCs/>
+          <w:sz w:val="24"/>
+          <w:szCs w:val="24"/>
+        </w:rPr>
+        <w:t>*args will embed a tuple of arbitrary arguments</w:t>
+      </w:r>
+    </w:p>
+    <w:p>
+      <w:pPr>
+        <w:spacing w:after="0"/>
+        <w:rPr>
+          <w:bCs/>
+          <w:sz w:val="24"/>
+          <w:szCs w:val="24"/>
+        </w:rPr>
+      </w:pPr>
+      <w:r>
+        <w:rPr>
+          <w:bCs/>
+          <w:sz w:val="24"/>
+          <w:szCs w:val="24"/>
+        </w:rPr>
+        <w:t>k</w:t>
+      </w:r>
+      <w:r>
+        <w:rPr>
+          <w:bCs/>
+          <w:sz w:val="24"/>
+          <w:szCs w:val="24"/>
+        </w:rPr>
+        <w:t>wargs – key word arguments</w:t>
+      </w:r>
+    </w:p>
+    <w:p>
+      <w:pPr>
+        <w:spacing w:after="0"/>
+        <w:rPr>
+          <w:bCs/>
+          <w:sz w:val="24"/>
+          <w:szCs w:val="24"/>
+        </w:rPr>
+      </w:pPr>
+      <w:r>
+        <w:rPr>
+          <w:bCs/>
+          <w:sz w:val="24"/>
+          <w:szCs w:val="24"/>
+        </w:rPr>
+        <w:t>**kwargs will embed a dictionary of key-value pairs</w:t>
+      </w:r>
+    </w:p>
+    <w:p>
+      <w:pPr>
+        <w:spacing w:after="0"/>
+        <w:rPr>
+          <w:bCs/>
+          <w:sz w:val="24"/>
+          <w:szCs w:val="24"/>
+        </w:rPr>
+      </w:pPr>
+      <w:r>
+        <w:rPr>
+          <w:bCs/>
+          <w:sz w:val="24"/>
+          <w:szCs w:val="24"/>
+        </w:rPr>
+        <w:t xml:space="preserve">Args and kwargs </w:t>
+      </w:r>
+      <w:r>
+        <w:rPr>
+          <w:bCs/>
+          <w:sz w:val="24"/>
+          <w:szCs w:val="24"/>
+        </w:rPr>
+        <w:t>nam</w:t>
+      </w:r>
+      <w:r>
+        <w:rPr>
+          <w:bCs/>
+          <w:sz w:val="24"/>
+          <w:szCs w:val="24"/>
+        </w:rPr>
+        <w:t>ing</w:t>
+      </w:r>
+      <w:r>
+        <w:rPr>
+          <w:bCs/>
+          <w:sz w:val="24"/>
+          <w:szCs w:val="24"/>
+        </w:rPr>
+        <w:t xml:space="preserve"> are a conve</w:t>
+      </w:r>
+      <w:r>
+        <w:rPr>
+          <w:bCs/>
+          <w:sz w:val="24"/>
+          <w:szCs w:val="24"/>
+        </w:rPr>
+        <w:t>n</w:t>
+      </w:r>
+      <w:r>
+        <w:rPr>
+          <w:bCs/>
+          <w:sz w:val="24"/>
+          <w:szCs w:val="24"/>
+        </w:rPr>
+        <w:t>tion of PEP8</w:t>
+      </w:r>
+    </w:p>
+    <w:p>
+      <w:pPr>
+        <w:spacing w:after="0"/>
+        <w:rPr>
+          <w:bCs/>
+          <w:sz w:val="24"/>
+          <w:szCs w:val="24"/>
+        </w:rPr>
+      </w:pPr>
+      <w:r>
+        <w:rPr>
+          <w:bCs/>
+          <w:sz w:val="24"/>
+          <w:szCs w:val="24"/>
+        </w:rPr>
+        <w:t>Both args and kwargs will let us use as many arguments as wanted</w:t>
+      </w:r>
+    </w:p>
+    <w:p>
+      <w:pPr>
+        <w:spacing w:after="0"/>
+        <w:rPr>
+          <w:bCs/>
+          <w:sz w:val="24"/>
+          <w:szCs w:val="24"/>
+        </w:rPr>
+      </w:pPr>
+      <w:r>
+        <w:rPr>
+          <w:bCs/>
+          <w:sz w:val="24"/>
+          <w:szCs w:val="24"/>
+        </w:rPr>
+        <w:t xml:space="preserve">If we set in a function definition the </w:t>
+      </w:r>
+      <w:r>
+        <w:rPr>
+          <w:bCs/>
+          <w:sz w:val="24"/>
+          <w:szCs w:val="24"/>
         </w:rPr>
         <w:t>args</w:t>
       </w:r>
-      <w:proofErr w:type="spellEnd"/>
-      <w:r>
-        <w:rPr>
-          <w:b/>
-          <w:sz w:val="28"/>
-          <w:szCs w:val="28"/>
-        </w:rPr>
-        <w:t xml:space="preserve"> and **</w:t>
-      </w:r>
-      <w:proofErr w:type="spellStart"/>
-      <w:r>
-        <w:rPr>
-          <w:b/>
-          <w:sz w:val="28"/>
-          <w:szCs w:val="28"/>
-        </w:rPr>
-        <w:t>kwargs</w:t>
-      </w:r>
-      <w:proofErr w:type="spellEnd"/>
-      <w:r>
-        <w:rPr>
-          <w:b/>
-          <w:sz w:val="28"/>
-          <w:szCs w:val="28"/>
-        </w:rPr>
-        <w:t xml:space="preserve"> in Python</w:t>
-      </w:r>
-    </w:p>
-    <w:p>
-      <w:pPr>
-        <w:spacing w:after="0"/>
-        <w:rPr>
-          <w:bCs/>
-          <w:sz w:val="24"/>
-          <w:szCs w:val="24"/>
-        </w:rPr>
-      </w:pPr>
-      <w:proofErr w:type="spellStart"/>
-      <w:r>
-        <w:rPr>
-          <w:bCs/>
-          <w:sz w:val="24"/>
-          <w:szCs w:val="24"/>
-        </w:rPr>
-        <w:t>a</w:t>
-      </w:r>
-      <w:r>
-        <w:rPr>
-          <w:bCs/>
-          <w:sz w:val="24"/>
-          <w:szCs w:val="24"/>
-        </w:rPr>
-        <w:t>rgs</w:t>
-      </w:r>
-      <w:proofErr w:type="spellEnd"/>
-      <w:r>
-        <w:rPr>
-          <w:bCs/>
-          <w:sz w:val="24"/>
-          <w:szCs w:val="24"/>
-        </w:rPr>
-        <w:t xml:space="preserve"> </w:t>
-      </w:r>
-      <w:r>
-        <w:rPr>
-          <w:bCs/>
-          <w:sz w:val="24"/>
-          <w:szCs w:val="24"/>
-        </w:rPr>
-        <w:t>–</w:t>
-      </w:r>
-      <w:r>
-        <w:rPr>
-          <w:bCs/>
-          <w:sz w:val="24"/>
-          <w:szCs w:val="24"/>
-        </w:rPr>
-        <w:t xml:space="preserve"> </w:t>
-      </w:r>
-      <w:r>
-        <w:rPr>
-          <w:bCs/>
-          <w:sz w:val="24"/>
-          <w:szCs w:val="24"/>
-        </w:rPr>
-        <w:t xml:space="preserve">non keyword </w:t>
-      </w:r>
-      <w:r>
-        <w:rPr>
-          <w:bCs/>
-          <w:sz w:val="24"/>
-          <w:szCs w:val="24"/>
-        </w:rPr>
-        <w:t>arguments</w:t>
-      </w:r>
-    </w:p>
-    <w:p>
-      <w:pPr>
-        <w:spacing w:after="0"/>
-        <w:rPr>
-          <w:bCs/>
-          <w:sz w:val="24"/>
-          <w:szCs w:val="24"/>
-        </w:rPr>
-      </w:pPr>
-      <w:r>
-        <w:rPr>
-          <w:bCs/>
-          <w:sz w:val="24"/>
-          <w:szCs w:val="24"/>
-        </w:rPr>
-        <w:t>*</w:t>
-      </w:r>
-      <w:proofErr w:type="spellStart"/>
-      <w:proofErr w:type="gramStart"/>
-      <w:r>
-        <w:rPr>
-          <w:bCs/>
-          <w:sz w:val="24"/>
-          <w:szCs w:val="24"/>
-        </w:rPr>
-        <w:t>args</w:t>
-      </w:r>
-      <w:proofErr w:type="spellEnd"/>
-      <w:proofErr w:type="gramEnd"/>
-      <w:r>
-        <w:rPr>
-          <w:bCs/>
-          <w:sz w:val="24"/>
-          <w:szCs w:val="24"/>
-        </w:rPr>
-        <w:t xml:space="preserve"> will embed a tuple of arbitrary arguments</w:t>
-      </w:r>
-    </w:p>
-    <w:p>
-      <w:pPr>
-        <w:spacing w:after="0"/>
-        <w:rPr>
-          <w:bCs/>
-          <w:sz w:val="24"/>
-          <w:szCs w:val="24"/>
-        </w:rPr>
-      </w:pPr>
-      <w:proofErr w:type="spellStart"/>
-      <w:r>
-        <w:rPr>
-          <w:bCs/>
-          <w:sz w:val="24"/>
-          <w:szCs w:val="24"/>
-        </w:rPr>
-        <w:t>k</w:t>
-      </w:r>
-      <w:r>
-        <w:rPr>
-          <w:bCs/>
-          <w:sz w:val="24"/>
-          <w:szCs w:val="24"/>
-        </w:rPr>
-        <w:t>wargs</w:t>
-      </w:r>
-      <w:proofErr w:type="spellEnd"/>
-      <w:r>
-        <w:rPr>
-          <w:bCs/>
-          <w:sz w:val="24"/>
-          <w:szCs w:val="24"/>
-        </w:rPr>
-        <w:t xml:space="preserve"> – key word arguments</w:t>
-      </w:r>
-    </w:p>
-    <w:p>
-      <w:pPr>
-        <w:spacing w:after="0"/>
-        <w:rPr>
-          <w:bCs/>
-          <w:sz w:val="24"/>
-          <w:szCs w:val="24"/>
-        </w:rPr>
-      </w:pPr>
-      <w:r>
-        <w:rPr>
-          <w:bCs/>
-          <w:sz w:val="24"/>
-          <w:szCs w:val="24"/>
-        </w:rPr>
-        <w:t>**</w:t>
-      </w:r>
-      <w:proofErr w:type="spellStart"/>
-      <w:r>
-        <w:rPr>
-          <w:bCs/>
-          <w:sz w:val="24"/>
-          <w:szCs w:val="24"/>
-        </w:rPr>
-        <w:t>kwargs</w:t>
-      </w:r>
-      <w:proofErr w:type="spellEnd"/>
-      <w:r>
-        <w:rPr>
-          <w:bCs/>
-          <w:sz w:val="24"/>
-          <w:szCs w:val="24"/>
-        </w:rPr>
-        <w:t xml:space="preserve"> will embed a dictionary of key-value pairs</w:t>
-      </w:r>
-    </w:p>
-    <w:p>
-      <w:pPr>
-        <w:spacing w:after="0"/>
-        <w:rPr>
-          <w:bCs/>
-          <w:sz w:val="24"/>
-          <w:szCs w:val="24"/>
-        </w:rPr>
-      </w:pPr>
-      <w:proofErr w:type="spellStart"/>
-      <w:r>
-        <w:rPr>
-          <w:bCs/>
-          <w:sz w:val="24"/>
-          <w:szCs w:val="24"/>
-        </w:rPr>
-        <w:t>Args</w:t>
-      </w:r>
-      <w:proofErr w:type="spellEnd"/>
-      <w:r>
-        <w:rPr>
-          <w:bCs/>
-          <w:sz w:val="24"/>
-          <w:szCs w:val="24"/>
-        </w:rPr>
-        <w:t xml:space="preserve"> and </w:t>
-      </w:r>
-      <w:proofErr w:type="spellStart"/>
-      <w:r>
-        <w:rPr>
-          <w:bCs/>
-          <w:sz w:val="24"/>
-          <w:szCs w:val="24"/>
-        </w:rPr>
-        <w:t>kwargs</w:t>
-      </w:r>
-      <w:proofErr w:type="spellEnd"/>
-      <w:r>
-        <w:rPr>
-          <w:bCs/>
-          <w:sz w:val="24"/>
-          <w:szCs w:val="24"/>
-        </w:rPr>
-        <w:t xml:space="preserve"> </w:t>
-      </w:r>
-      <w:r>
-        <w:rPr>
-          <w:bCs/>
-          <w:sz w:val="24"/>
-          <w:szCs w:val="24"/>
-        </w:rPr>
-        <w:t>nam</w:t>
-      </w:r>
-      <w:r>
-        <w:rPr>
-          <w:bCs/>
-          <w:sz w:val="24"/>
-          <w:szCs w:val="24"/>
-        </w:rPr>
-        <w:t>ing</w:t>
-      </w:r>
-      <w:r>
-        <w:rPr>
-          <w:bCs/>
-          <w:sz w:val="24"/>
-          <w:szCs w:val="24"/>
-        </w:rPr>
-        <w:t xml:space="preserve"> are a conve</w:t>
-      </w:r>
-      <w:r>
-        <w:rPr>
-          <w:bCs/>
-          <w:sz w:val="24"/>
-          <w:szCs w:val="24"/>
-        </w:rPr>
-        <w:t>n</w:t>
-      </w:r>
-      <w:r>
-        <w:rPr>
-          <w:bCs/>
-          <w:sz w:val="24"/>
-          <w:szCs w:val="24"/>
-        </w:rPr>
-        <w:t>tion of PEP8</w:t>
-      </w:r>
-    </w:p>
-    <w:p>
-      <w:pPr>
-        <w:spacing w:after="0"/>
-        <w:rPr>
-          <w:bCs/>
-          <w:sz w:val="24"/>
-          <w:szCs w:val="24"/>
-        </w:rPr>
-      </w:pPr>
-      <w:r>
-        <w:rPr>
-          <w:bCs/>
-          <w:sz w:val="24"/>
-          <w:szCs w:val="24"/>
-        </w:rPr>
-        <w:t xml:space="preserve">Both </w:t>
-      </w:r>
-      <w:proofErr w:type="spellStart"/>
-      <w:r>
-        <w:rPr>
-          <w:bCs/>
-          <w:sz w:val="24"/>
-          <w:szCs w:val="24"/>
-        </w:rPr>
-        <w:t>args</w:t>
-      </w:r>
-      <w:proofErr w:type="spellEnd"/>
-      <w:r>
-        <w:rPr>
-          <w:bCs/>
-          <w:sz w:val="24"/>
-          <w:szCs w:val="24"/>
-        </w:rPr>
-        <w:t xml:space="preserve"> and </w:t>
-      </w:r>
-      <w:proofErr w:type="spellStart"/>
-      <w:r>
-        <w:rPr>
-          <w:bCs/>
-          <w:sz w:val="24"/>
-          <w:szCs w:val="24"/>
-        </w:rPr>
-        <w:t>kwargs</w:t>
-      </w:r>
-      <w:proofErr w:type="spellEnd"/>
-      <w:r>
-        <w:rPr>
-          <w:bCs/>
-          <w:sz w:val="24"/>
-          <w:szCs w:val="24"/>
-        </w:rPr>
-        <w:t xml:space="preserve"> will let us use as many arguments as wanted</w:t>
-      </w:r>
-    </w:p>
-    <w:p>
-      <w:pPr>
-        <w:spacing w:after="0"/>
-        <w:rPr>
-          <w:bCs/>
-          <w:sz w:val="24"/>
-          <w:szCs w:val="24"/>
-        </w:rPr>
-      </w:pPr>
-      <w:r>
-        <w:rPr>
-          <w:bCs/>
-          <w:sz w:val="24"/>
-          <w:szCs w:val="24"/>
-        </w:rPr>
-        <w:t xml:space="preserve">If we set in a function definition the </w:t>
-      </w:r>
-      <w:proofErr w:type="spellStart"/>
-      <w:r>
-        <w:rPr>
-          <w:bCs/>
-          <w:sz w:val="24"/>
-          <w:szCs w:val="24"/>
-        </w:rPr>
-        <w:t>args</w:t>
-      </w:r>
-      <w:proofErr w:type="spellEnd"/>
-      <w:r>
-        <w:rPr>
-          <w:bCs/>
-          <w:sz w:val="24"/>
-          <w:szCs w:val="24"/>
-        </w:rPr>
-        <w:t xml:space="preserve"> first and then </w:t>
-      </w:r>
-      <w:proofErr w:type="spellStart"/>
-      <w:r>
-        <w:rPr>
-          <w:bCs/>
-          <w:sz w:val="24"/>
-          <w:szCs w:val="24"/>
-        </w:rPr>
-        <w:t>kwargs</w:t>
-      </w:r>
-      <w:proofErr w:type="spellEnd"/>
-      <w:r>
-        <w:rPr>
-          <w:bCs/>
-          <w:sz w:val="24"/>
-          <w:szCs w:val="24"/>
-        </w:rPr>
-        <w:t>, we cannot send position arguments after key word arguments</w:t>
-      </w:r>
-    </w:p>
-    <w:p>
-      <w:pPr>
-        <w:spacing w:after="0"/>
-        <w:rPr>
-          <w:bCs/>
-          <w:sz w:val="24"/>
-          <w:szCs w:val="24"/>
-        </w:rPr>
-      </w:pPr>
-      <w:r>
-        <w:rPr>
-          <w:bCs/>
-          <w:sz w:val="24"/>
-          <w:szCs w:val="24"/>
-        </w:rPr>
-        <w:t>*</w:t>
-      </w:r>
-      <w:proofErr w:type="spellStart"/>
-      <w:proofErr w:type="gramStart"/>
-      <w:r>
-        <w:rPr>
-          <w:bCs/>
-          <w:sz w:val="24"/>
-          <w:szCs w:val="24"/>
-        </w:rPr>
-        <w:t>kwargs</w:t>
-      </w:r>
-      <w:proofErr w:type="spellEnd"/>
-      <w:proofErr w:type="gramEnd"/>
-      <w:r>
-        <w:rPr>
-          <w:bCs/>
-          <w:sz w:val="24"/>
-          <w:szCs w:val="24"/>
-        </w:rPr>
-        <w:t xml:space="preserve"> in a function give us the keys</w:t>
-      </w:r>
-    </w:p>
-    <w:p>
-      <w:pPr>
-        <w:spacing w:after="0"/>
-        <w:rPr>
-          <w:bCs/>
-          <w:sz w:val="24"/>
-          <w:szCs w:val="24"/>
-        </w:rPr>
-      </w:pPr>
-      <w:r>
-        <w:rPr>
-          <w:bCs/>
-          <w:sz w:val="24"/>
-          <w:szCs w:val="24"/>
-        </w:rPr>
-        <w:t>We cannot use *</w:t>
-      </w:r>
-      <w:proofErr w:type="spellStart"/>
-      <w:r>
-        <w:rPr>
-          <w:bCs/>
-          <w:sz w:val="24"/>
-          <w:szCs w:val="24"/>
-        </w:rPr>
-        <w:t>args</w:t>
-      </w:r>
-      <w:proofErr w:type="spellEnd"/>
-      <w:r>
-        <w:rPr>
-          <w:bCs/>
-          <w:sz w:val="24"/>
-          <w:szCs w:val="24"/>
-        </w:rPr>
-        <w:t xml:space="preserve"> after **</w:t>
-      </w:r>
-      <w:proofErr w:type="spellStart"/>
-      <w:r>
-        <w:rPr>
-          <w:bCs/>
-          <w:sz w:val="24"/>
-          <w:szCs w:val="24"/>
-        </w:rPr>
-        <w:t>kwargs</w:t>
-      </w:r>
-      <w:proofErr w:type="spellEnd"/>
-      <w:r>
-        <w:rPr>
-          <w:bCs/>
-          <w:sz w:val="24"/>
-          <w:szCs w:val="24"/>
-        </w:rPr>
-        <w:t xml:space="preserve"> in a function</w:t>
-      </w:r>
-    </w:p>
-    <w:p>
-      <w:pPr>
-        <w:spacing w:after="0"/>
-        <w:rPr>
-          <w:bCs/>
-          <w:sz w:val="24"/>
-          <w:szCs w:val="24"/>
-        </w:rPr>
-      </w:pPr>
-      <w:r>
-        <w:rPr>
-          <w:bCs/>
-          <w:sz w:val="24"/>
-          <w:szCs w:val="24"/>
-        </w:rPr>
-        <w:t>After *</w:t>
-      </w:r>
-      <w:proofErr w:type="spellStart"/>
-      <w:r>
-        <w:rPr>
-          <w:bCs/>
-          <w:sz w:val="24"/>
-          <w:szCs w:val="24"/>
-        </w:rPr>
-        <w:t>args</w:t>
-      </w:r>
-      <w:proofErr w:type="spellEnd"/>
-      <w:r>
-        <w:rPr>
-          <w:bCs/>
-          <w:sz w:val="24"/>
-          <w:szCs w:val="24"/>
-        </w:rPr>
-        <w:t xml:space="preserve"> we can use keyword arguments before or after **</w:t>
-      </w:r>
-      <w:proofErr w:type="spellStart"/>
-      <w:r>
-        <w:rPr>
-          <w:bCs/>
-          <w:sz w:val="24"/>
-          <w:szCs w:val="24"/>
-        </w:rPr>
-        <w:t>kwargs</w:t>
-      </w:r>
-      <w:proofErr w:type="spellEnd"/>
-    </w:p>
-    <w:p>
-      <w:pPr>
-        <w:spacing w:after="0"/>
-        <w:rPr>
-          <w:bCs/>
-          <w:sz w:val="24"/>
-          <w:szCs w:val="24"/>
-        </w:rPr>
-      </w:pPr>
+      <w:r>
+        <w:rPr>
+          <w:bCs/>
+          <w:sz w:val="24"/>
+          <w:szCs w:val="24"/>
+        </w:rPr>
+        <w:t xml:space="preserve"> first and then kwargs, we cannot send position arguments after key word arguments</w:t>
+      </w:r>
+    </w:p>
+    <w:p>
+      <w:pPr>
+        <w:spacing w:after="0"/>
+        <w:rPr>
+          <w:bCs/>
+          <w:sz w:val="24"/>
+          <w:szCs w:val="24"/>
+        </w:rPr>
+      </w:pPr>
+      <w:r>
+        <w:rPr>
+          <w:bCs/>
+          <w:sz w:val="24"/>
+          <w:szCs w:val="24"/>
+        </w:rPr>
+        <w:t>*kwargs in a function give us the keys</w:t>
+      </w:r>
+    </w:p>
+    <w:p>
+      <w:pPr>
+        <w:spacing w:after="0"/>
+        <w:rPr>
+          <w:bCs/>
+          <w:sz w:val="24"/>
+          <w:szCs w:val="24"/>
+        </w:rPr>
+      </w:pPr>
+      <w:r>
+        <w:rPr>
+          <w:bCs/>
+          <w:sz w:val="24"/>
+          <w:szCs w:val="24"/>
+        </w:rPr>
+        <w:t>We cannot use *args after **kwargs in a function</w:t>
+      </w:r>
+    </w:p>
+    <w:p>
+      <w:pPr>
+        <w:spacing w:after="0"/>
+        <w:rPr>
+          <w:bCs/>
+          <w:sz w:val="24"/>
+          <w:szCs w:val="24"/>
+        </w:rPr>
+      </w:pPr>
+      <w:r>
+        <w:rPr>
+          <w:bCs/>
+          <w:sz w:val="24"/>
+          <w:szCs w:val="24"/>
+        </w:rPr>
+        <w:t>After *args we can use keyword arguments before or after **kwargs</w:t>
+      </w:r>
+    </w:p>
+    <w:p>
+      <w:pPr>
+        <w:spacing w:after="0"/>
+        <w:rPr>
+          <w:bCs/>
+          <w:sz w:val="24"/>
+          <w:szCs w:val="24"/>
+        </w:rPr>
+      </w:pPr>
+      <w:r>
+        <w:rPr>
+          <w:bCs/>
+          <w:sz w:val="24"/>
+          <w:szCs w:val="24"/>
+        </w:rPr>
+        <w:t>If we want to unpack a dict we can use ** (**{‘type’=2} -&gt; type=2)</w:t>
+      </w:r>
     </w:p>
     <w:p>
       <w:pPr>
@@ -852,61 +564,7 @@
           <w:sz w:val="24"/>
           <w:szCs w:val="24"/>
         </w:rPr>
-        <w:t xml:space="preserve"> function we can access the </w:t>
-      </w:r>
-      <w:proofErr w:type="spellStart"/>
-      <w:r>
-        <w:rPr>
-          <w:bCs/>
-          <w:sz w:val="24"/>
-          <w:szCs w:val="24"/>
-        </w:rPr>
-        <w:t>doctring</w:t>
-      </w:r>
-      <w:proofErr w:type="spellEnd"/>
-      <w:r>
-        <w:rPr>
-          <w:bCs/>
-          <w:sz w:val="24"/>
-          <w:szCs w:val="24"/>
-        </w:rPr>
-        <w:t xml:space="preserve"> in the following way: </w:t>
-      </w:r>
-      <w:proofErr w:type="spellStart"/>
-      <w:r>
-        <w:rPr>
-          <w:bCs/>
-          <w:sz w:val="24"/>
-          <w:szCs w:val="24"/>
-        </w:rPr>
-        <w:t>function_</w:t>
-      </w:r>
-      <w:proofErr w:type="gramStart"/>
-      <w:r>
-        <w:rPr>
-          <w:bCs/>
-          <w:sz w:val="24"/>
-          <w:szCs w:val="24"/>
-        </w:rPr>
-        <w:t>name._</w:t>
-      </w:r>
-      <w:proofErr w:type="gramEnd"/>
-      <w:r>
-        <w:rPr>
-          <w:bCs/>
-          <w:sz w:val="24"/>
-          <w:szCs w:val="24"/>
-        </w:rPr>
-        <w:t>_doc</w:t>
-      </w:r>
-      <w:proofErr w:type="spellEnd"/>
-      <w:r>
-        <w:rPr>
-          <w:bCs/>
-          <w:sz w:val="24"/>
-          <w:szCs w:val="24"/>
-        </w:rPr>
-        <w:t>__</w:t>
+        <w:t xml:space="preserve"> function we can access the doctring in the following way: function_name.__doc__</w:t>
       </w:r>
     </w:p>
     <w:p>
@@ -1300,95 +958,31 @@
           <w:szCs w:val="24"/>
         </w:rPr>
       </w:pPr>
-      <w:proofErr w:type="gramStart"/>
-      <w:r>
-        <w:rPr>
-          <w:bCs/>
-          <w:sz w:val="24"/>
-          <w:szCs w:val="24"/>
-        </w:rPr>
-        <w:t>.join</w:t>
-      </w:r>
-      <w:proofErr w:type="gramEnd"/>
-      <w:r>
-        <w:rPr>
-          <w:bCs/>
-          <w:sz w:val="24"/>
-          <w:szCs w:val="24"/>
-        </w:rPr>
-        <w:t>(</w:t>
-      </w:r>
-      <w:proofErr w:type="spellStart"/>
-      <w:r>
-        <w:rPr>
-          <w:bCs/>
-          <w:sz w:val="24"/>
-          <w:szCs w:val="24"/>
-        </w:rPr>
-        <w:t>iterable</w:t>
-      </w:r>
-      <w:proofErr w:type="spellEnd"/>
-      <w:r>
-        <w:rPr>
-          <w:bCs/>
-          <w:sz w:val="24"/>
-          <w:szCs w:val="24"/>
-        </w:rPr>
-        <w:t>) returns a string in which between every 2 elements a specific string is positioned</w:t>
-      </w:r>
-    </w:p>
-    <w:p>
-      <w:pPr>
-        <w:spacing w:after="0"/>
-        <w:rPr>
-          <w:bCs/>
-          <w:sz w:val="24"/>
-          <w:szCs w:val="24"/>
-        </w:rPr>
-      </w:pPr>
-      <w:r>
-        <w:rPr>
-          <w:bCs/>
-          <w:sz w:val="24"/>
-          <w:szCs w:val="24"/>
-        </w:rPr>
-        <w:t>For example ‘#</w:t>
-      </w:r>
-      <w:proofErr w:type="gramStart"/>
-      <w:r>
-        <w:rPr>
-          <w:bCs/>
-          <w:sz w:val="24"/>
-          <w:szCs w:val="24"/>
-        </w:rPr>
-        <w:t>’.join</w:t>
-      </w:r>
-      <w:proofErr w:type="gramEnd"/>
-      <w:r>
-        <w:rPr>
-          <w:bCs/>
-          <w:sz w:val="24"/>
-          <w:szCs w:val="24"/>
-        </w:rPr>
-        <w:t>([‘a’, ‘b’, ‘c’]) will give ‘</w:t>
-      </w:r>
-      <w:proofErr w:type="spellStart"/>
-      <w:r>
-        <w:rPr>
-          <w:bCs/>
-          <w:sz w:val="24"/>
-          <w:szCs w:val="24"/>
-        </w:rPr>
-        <w:t>a#b#c</w:t>
-      </w:r>
-      <w:proofErr w:type="spellEnd"/>
-      <w:r>
-        <w:rPr>
-          <w:bCs/>
-          <w:sz w:val="24"/>
-          <w:szCs w:val="24"/>
-        </w:rPr>
-        <w:t>’</w:t>
+      <w:r>
+        <w:rPr>
+          <w:bCs/>
+          <w:sz w:val="24"/>
+          <w:szCs w:val="24"/>
+        </w:rPr>
+        <w:t>.join(iterable) returns a string in which between every 2 elements a specific string is positioned</w:t>
+      </w:r>
+    </w:p>
+    <w:p>
+      <w:pPr>
+        <w:spacing w:after="0"/>
+        <w:rPr>
+          <w:bCs/>
+          <w:sz w:val="24"/>
+          <w:szCs w:val="24"/>
+        </w:rPr>
+      </w:pPr>
+      <w:r>
+        <w:rPr>
+          <w:bCs/>
+          <w:sz w:val="24"/>
+          <w:szCs w:val="24"/>
+        </w:rPr>
+        <w:t>For example ‘#’.join([‘a’, ‘b’, ‘c’]) will give ‘a#b#c’</w:t>
       </w:r>
     </w:p>
     <w:p>
@@ -1470,25 +1064,7 @@
           <w:sz w:val="24"/>
           <w:szCs w:val="24"/>
         </w:rPr>
-        <w:t xml:space="preserve">For example: </w:t>
-      </w:r>
-      <w:proofErr w:type="gramStart"/>
-      <w:r>
-        <w:rPr>
-          <w:bCs/>
-          <w:sz w:val="24"/>
-          <w:szCs w:val="24"/>
-        </w:rPr>
-        <w:t>l[</w:t>
-      </w:r>
-      <w:proofErr w:type="gramEnd"/>
-      <w:r>
-        <w:rPr>
-          <w:bCs/>
-          <w:sz w:val="24"/>
-          <w:szCs w:val="24"/>
-        </w:rPr>
-        <w:t>0] == 2 and l[1] == 3 is the same as l[:2] == [2, 3]</w:t>
+        <w:t>For example: l[0] == 2 and l[1] == 3 is the same as l[:2] == [2, 3]</w:t>
       </w:r>
     </w:p>
     <w:p>
@@ -1640,23 +1216,7 @@
           <w:sz w:val="24"/>
           <w:szCs w:val="24"/>
         </w:rPr>
-        <w:t xml:space="preserve">Else statements can be </w:t>
-      </w:r>
-      <w:proofErr w:type="spellStart"/>
-      <w:r>
-        <w:rPr>
-          <w:sz w:val="24"/>
-          <w:szCs w:val="24"/>
-        </w:rPr>
-        <w:t>user</w:t>
-      </w:r>
-      <w:proofErr w:type="spellEnd"/>
-      <w:r>
-        <w:rPr>
-          <w:sz w:val="24"/>
-          <w:szCs w:val="24"/>
-        </w:rPr>
-        <w:t xml:space="preserve"> for a for loop to check if the exit was caused by </w:t>
+        <w:t xml:space="preserve">Else statements can be user for a for loop to check if the exit was caused by </w:t>
       </w:r>
       <w:r>
         <w:rPr>
@@ -1710,151 +1270,60 @@
           <w:szCs w:val="24"/>
         </w:rPr>
       </w:pPr>
-      <w:proofErr w:type="gramStart"/>
-      <w:r>
-        <w:rPr>
-          <w:sz w:val="24"/>
-          <w:szCs w:val="24"/>
-        </w:rPr>
-        <w:t>Map(</w:t>
-      </w:r>
-      <w:proofErr w:type="gramEnd"/>
-      <w:r>
-        <w:rPr>
-          <w:sz w:val="24"/>
-          <w:szCs w:val="24"/>
-        </w:rPr>
-        <w:t xml:space="preserve">function, </w:t>
-      </w:r>
-      <w:proofErr w:type="spellStart"/>
-      <w:r>
-        <w:rPr>
-          <w:sz w:val="24"/>
-          <w:szCs w:val="24"/>
-        </w:rPr>
-        <w:t>iterable</w:t>
-      </w:r>
-      <w:proofErr w:type="spellEnd"/>
-      <w:r>
-        <w:rPr>
-          <w:sz w:val="24"/>
-          <w:szCs w:val="24"/>
-        </w:rPr>
-        <w:t>) -&gt; applies the function on each element</w:t>
-      </w:r>
-    </w:p>
-    <w:p>
-      <w:pPr>
-        <w:spacing w:after="0"/>
-        <w:rPr>
-          <w:sz w:val="24"/>
-          <w:szCs w:val="24"/>
-        </w:rPr>
-      </w:pPr>
-      <w:proofErr w:type="gramStart"/>
-      <w:r>
-        <w:rPr>
-          <w:sz w:val="24"/>
-          <w:szCs w:val="24"/>
-        </w:rPr>
-        <w:t>Filter(</w:t>
-      </w:r>
-      <w:proofErr w:type="gramEnd"/>
-      <w:r>
-        <w:rPr>
-          <w:sz w:val="24"/>
-          <w:szCs w:val="24"/>
-        </w:rPr>
-        <w:t xml:space="preserve">function, </w:t>
-      </w:r>
-      <w:proofErr w:type="spellStart"/>
-      <w:r>
-        <w:rPr>
-          <w:sz w:val="24"/>
-          <w:szCs w:val="24"/>
-        </w:rPr>
-        <w:t>iterable</w:t>
-      </w:r>
-      <w:proofErr w:type="spellEnd"/>
-      <w:r>
-        <w:rPr>
-          <w:sz w:val="24"/>
-          <w:szCs w:val="24"/>
-        </w:rPr>
-        <w:t>) -&gt; function must return true/false and filters the elements</w:t>
-      </w:r>
-    </w:p>
-    <w:p>
-      <w:pPr>
-        <w:spacing w:after="0"/>
-        <w:rPr>
-          <w:sz w:val="24"/>
-          <w:szCs w:val="24"/>
-        </w:rPr>
-      </w:pPr>
-      <w:proofErr w:type="gramStart"/>
-      <w:r>
-        <w:rPr>
-          <w:sz w:val="24"/>
-          <w:szCs w:val="24"/>
-        </w:rPr>
-        <w:t>Reduce(</w:t>
-      </w:r>
-      <w:proofErr w:type="gramEnd"/>
-      <w:r>
-        <w:rPr>
-          <w:sz w:val="24"/>
-          <w:szCs w:val="24"/>
-        </w:rPr>
-        <w:t xml:space="preserve">function, </w:t>
-      </w:r>
-      <w:proofErr w:type="spellStart"/>
-      <w:r>
-        <w:rPr>
-          <w:sz w:val="24"/>
-          <w:szCs w:val="24"/>
-        </w:rPr>
-        <w:t>iterable</w:t>
-      </w:r>
-      <w:proofErr w:type="spellEnd"/>
-      <w:r>
-        <w:rPr>
-          <w:sz w:val="24"/>
-          <w:szCs w:val="24"/>
-        </w:rPr>
-        <w:t>) -&gt; combines all the elements based on function and returns a value</w:t>
-      </w:r>
-    </w:p>
-    <w:p>
-      <w:pPr>
-        <w:spacing w:after="0"/>
-        <w:rPr>
-          <w:sz w:val="24"/>
-          <w:szCs w:val="24"/>
-        </w:rPr>
-      </w:pPr>
-      <w:r>
-        <w:rPr>
-          <w:sz w:val="24"/>
-          <w:szCs w:val="24"/>
-        </w:rPr>
-        <w:t xml:space="preserve">Reduce can be found just in </w:t>
-      </w:r>
-      <w:proofErr w:type="spellStart"/>
-      <w:r>
-        <w:rPr>
-          <w:sz w:val="24"/>
-          <w:szCs w:val="24"/>
-        </w:rPr>
-        <w:t>functools</w:t>
-      </w:r>
-      <w:proofErr w:type="spellEnd"/>
-      <w:r>
-        <w:rPr>
-          <w:sz w:val="24"/>
-          <w:szCs w:val="24"/>
-        </w:rPr>
-        <w:t xml:space="preserve"> library, not in the default one</w:t>
+      <w:r>
+        <w:rPr>
+          <w:sz w:val="24"/>
+          <w:szCs w:val="24"/>
+        </w:rPr>
+        <w:t>Map(function, iterable) -&gt; applies the function on each element</w:t>
+      </w:r>
+    </w:p>
+    <w:p>
+      <w:pPr>
+        <w:spacing w:after="0"/>
+        <w:rPr>
+          <w:sz w:val="24"/>
+          <w:szCs w:val="24"/>
+        </w:rPr>
+      </w:pPr>
+      <w:r>
+        <w:rPr>
+          <w:sz w:val="24"/>
+          <w:szCs w:val="24"/>
+        </w:rPr>
+        <w:t>Filter(function, iterable) -&gt; function must return true/false and filters the elements</w:t>
+      </w:r>
+    </w:p>
+    <w:p>
+      <w:pPr>
+        <w:spacing w:after="0"/>
+        <w:rPr>
+          <w:sz w:val="24"/>
+          <w:szCs w:val="24"/>
+        </w:rPr>
+      </w:pPr>
+      <w:r>
+        <w:rPr>
+          <w:sz w:val="24"/>
+          <w:szCs w:val="24"/>
+        </w:rPr>
+        <w:t>Reduce(function, iterable) -&gt; combines all the elements based on function and returns a value</w:t>
+      </w:r>
+    </w:p>
+    <w:p>
+      <w:pPr>
+        <w:spacing w:after="0"/>
+        <w:rPr>
+          <w:sz w:val="24"/>
+          <w:szCs w:val="24"/>
+        </w:rPr>
+      </w:pPr>
+      <w:r>
+        <w:rPr>
+          <w:sz w:val="24"/>
+          <w:szCs w:val="24"/>
+        </w:rPr>
+        <w:t>Reduce can be found just in functools library, not in the default one</w:t>
       </w:r>
     </w:p>
     <w:p>
@@ -1902,23 +1371,7 @@
           <w:sz w:val="24"/>
           <w:szCs w:val="24"/>
         </w:rPr>
-        <w:t xml:space="preserve">For example: f = lambda x: x + 1; </w:t>
-      </w:r>
-      <w:proofErr w:type="gramStart"/>
-      <w:r>
-        <w:rPr>
-          <w:sz w:val="24"/>
-          <w:szCs w:val="24"/>
-        </w:rPr>
-        <w:t>f(</w:t>
-      </w:r>
-      <w:proofErr w:type="gramEnd"/>
-      <w:r>
-        <w:rPr>
-          <w:sz w:val="24"/>
-          <w:szCs w:val="24"/>
-        </w:rPr>
-        <w:t>10)</w:t>
+        <w:t>For example: f = lambda x: x + 1; f(10)</w:t>
       </w:r>
     </w:p>
     <w:p>
@@ -1982,30 +1435,12 @@
         </w:rPr>
         <w:t xml:space="preserve"> </w:t>
       </w:r>
-      <w:proofErr w:type="spellStart"/>
-      <w:proofErr w:type="gramStart"/>
-      <w:r>
-        <w:rPr>
-          <w:sz w:val="24"/>
-          <w:szCs w:val="24"/>
-        </w:rPr>
-        <w:t>dict</w:t>
-      </w:r>
-      <w:proofErr w:type="spellEnd"/>
-      <w:r>
-        <w:rPr>
-          <w:sz w:val="24"/>
-          <w:szCs w:val="24"/>
-        </w:rPr>
-        <w:t>(</w:t>
-      </w:r>
-      <w:proofErr w:type="gramEnd"/>
-      <w:r>
-        <w:rPr>
-          <w:sz w:val="24"/>
-          <w:szCs w:val="24"/>
-        </w:rPr>
-        <w:t>map(lambda x: (x[0]</w:t>
+      <w:r>
+        <w:rPr>
+          <w:sz w:val="24"/>
+          <w:szCs w:val="24"/>
+        </w:rPr>
+        <w:t>dict(map(lambda x: (x[0]</w:t>
       </w:r>
       <w:r>
         <w:rPr>
@@ -2033,23 +1468,7 @@
           <w:sz w:val="24"/>
           <w:szCs w:val="24"/>
         </w:rPr>
-        <w:t xml:space="preserve">), </w:t>
-      </w:r>
-      <w:proofErr w:type="spellStart"/>
-      <w:r>
-        <w:rPr>
-          <w:sz w:val="24"/>
-          <w:szCs w:val="24"/>
-        </w:rPr>
-        <w:t>iterable.items</w:t>
-      </w:r>
-      <w:proofErr w:type="spellEnd"/>
-      <w:r>
-        <w:rPr>
-          <w:sz w:val="24"/>
-          <w:szCs w:val="24"/>
-        </w:rPr>
-        <w:t>()))</w:t>
+        <w:t>), iterable.items()))</w:t>
       </w:r>
     </w:p>
     <w:p>
@@ -2158,25 +1577,7 @@
           <w:sz w:val="24"/>
           <w:szCs w:val="24"/>
         </w:rPr>
-        <w:t xml:space="preserve">E: Enclosing function locals – names in the local scope of any enclosing </w:t>
-      </w:r>
-      <w:proofErr w:type="spellStart"/>
-      <w:r>
-        <w:rPr>
-          <w:bCs/>
-          <w:sz w:val="24"/>
-          <w:szCs w:val="24"/>
-        </w:rPr>
-        <w:t>func</w:t>
-      </w:r>
-      <w:proofErr w:type="spellEnd"/>
-      <w:r>
-        <w:rPr>
-          <w:bCs/>
-          <w:sz w:val="24"/>
-          <w:szCs w:val="24"/>
-        </w:rPr>
-        <w:t xml:space="preserve"> from inner to outer</w:t>
+        <w:t>E: Enclosing function locals – names in the local scope of any enclosing func from inner to outer</w:t>
       </w:r>
     </w:p>
     <w:p>
@@ -2213,157 +1614,57 @@
           <w:sz w:val="24"/>
           <w:szCs w:val="24"/>
         </w:rPr>
-        <w:t xml:space="preserve">assigned at the top-level of a module or declared global within the </w:t>
-      </w:r>
-      <w:proofErr w:type="spellStart"/>
-      <w:r>
-        <w:rPr>
-          <w:sz w:val="24"/>
-          <w:szCs w:val="24"/>
-        </w:rPr>
-        <w:t>func</w:t>
-      </w:r>
-      <w:proofErr w:type="spellEnd"/>
-      <w:r>
-        <w:rPr>
-          <w:sz w:val="24"/>
-          <w:szCs w:val="24"/>
-        </w:rPr>
-        <w:t>.</w:t>
-      </w:r>
-    </w:p>
-    <w:p>
-      <w:pPr>
-        <w:spacing w:after="0"/>
-        <w:rPr>
-          <w:sz w:val="24"/>
-          <w:szCs w:val="24"/>
-        </w:rPr>
-      </w:pPr>
-      <w:r>
-        <w:rPr>
-          <w:sz w:val="24"/>
-          <w:szCs w:val="24"/>
-        </w:rPr>
-        <w:t xml:space="preserve">B: Built-in (Python) – open, range, </w:t>
-      </w:r>
-      <w:proofErr w:type="spellStart"/>
-      <w:r>
-        <w:rPr>
-          <w:sz w:val="24"/>
-          <w:szCs w:val="24"/>
-        </w:rPr>
-        <w:t>SyntaxError</w:t>
-      </w:r>
-      <w:proofErr w:type="spellEnd"/>
-      <w:r>
-        <w:rPr>
-          <w:sz w:val="24"/>
-          <w:szCs w:val="24"/>
-        </w:rPr>
-        <w:t xml:space="preserve"> and so on</w:t>
-      </w:r>
-    </w:p>
-    <w:p>
-      <w:pPr>
-        <w:spacing w:after="0"/>
-        <w:rPr>
-          <w:sz w:val="24"/>
-          <w:szCs w:val="24"/>
-        </w:rPr>
-      </w:pPr>
-      <w:r>
-        <w:rPr>
-          <w:sz w:val="24"/>
-          <w:szCs w:val="24"/>
-        </w:rPr>
-        <w:t xml:space="preserve">To change the value of a global var, then at the top of the </w:t>
-      </w:r>
-      <w:proofErr w:type="spellStart"/>
-      <w:r>
-        <w:rPr>
-          <w:sz w:val="24"/>
-          <w:szCs w:val="24"/>
-        </w:rPr>
-        <w:t>func</w:t>
-      </w:r>
-      <w:proofErr w:type="spellEnd"/>
-      <w:r>
-        <w:rPr>
-          <w:sz w:val="24"/>
-          <w:szCs w:val="24"/>
-        </w:rPr>
-        <w:t xml:space="preserve">. use “global </w:t>
-      </w:r>
-      <w:proofErr w:type="spellStart"/>
-      <w:r>
-        <w:rPr>
-          <w:sz w:val="24"/>
-          <w:szCs w:val="24"/>
-        </w:rPr>
-        <w:t>var_name</w:t>
-      </w:r>
-      <w:proofErr w:type="spellEnd"/>
-      <w:r>
-        <w:rPr>
-          <w:sz w:val="24"/>
-          <w:szCs w:val="24"/>
-        </w:rPr>
-        <w:t>”</w:t>
-      </w:r>
-    </w:p>
-    <w:p>
-      <w:pPr>
-        <w:spacing w:after="0"/>
-        <w:rPr>
-          <w:bCs/>
-          <w:sz w:val="24"/>
-          <w:szCs w:val="24"/>
-        </w:rPr>
-      </w:pPr>
-      <w:r>
-        <w:rPr>
-          <w:bCs/>
-          <w:sz w:val="24"/>
-          <w:szCs w:val="24"/>
-        </w:rPr>
-        <w:t xml:space="preserve">We can’t use “global </w:t>
-      </w:r>
-      <w:proofErr w:type="spellStart"/>
-      <w:r>
-        <w:rPr>
-          <w:bCs/>
-          <w:sz w:val="24"/>
-          <w:szCs w:val="24"/>
-        </w:rPr>
-        <w:t>var_name</w:t>
-      </w:r>
-      <w:proofErr w:type="spellEnd"/>
-      <w:r>
-        <w:rPr>
-          <w:bCs/>
-          <w:sz w:val="24"/>
-          <w:szCs w:val="24"/>
-        </w:rPr>
-        <w:t xml:space="preserve">” if the </w:t>
-      </w:r>
-      <w:proofErr w:type="spellStart"/>
-      <w:r>
-        <w:rPr>
-          <w:bCs/>
-          <w:sz w:val="24"/>
-          <w:szCs w:val="24"/>
-        </w:rPr>
-        <w:t>var_name</w:t>
-      </w:r>
-      <w:proofErr w:type="spellEnd"/>
-      <w:r>
-        <w:rPr>
-          <w:bCs/>
-          <w:sz w:val="24"/>
-          <w:szCs w:val="24"/>
-        </w:rPr>
-        <w:t xml:space="preserve"> was defined just in an outer enclosing function</w:t>
+        <w:t>assigned at the top-level of a module or declared global within the func.</w:t>
+      </w:r>
+    </w:p>
+    <w:p>
+      <w:pPr>
+        <w:spacing w:after="0"/>
+        <w:rPr>
+          <w:sz w:val="24"/>
+          <w:szCs w:val="24"/>
+        </w:rPr>
+      </w:pPr>
+      <w:r>
+        <w:rPr>
+          <w:sz w:val="24"/>
+          <w:szCs w:val="24"/>
+        </w:rPr>
+        <w:t>B: Built-in (Python) – open, range, SyntaxError and so on</w:t>
+      </w:r>
+    </w:p>
+    <w:p>
+      <w:pPr>
+        <w:spacing w:after="0"/>
+        <w:rPr>
+          <w:sz w:val="24"/>
+          <w:szCs w:val="24"/>
+        </w:rPr>
+      </w:pPr>
+      <w:r>
+        <w:rPr>
+          <w:sz w:val="24"/>
+          <w:szCs w:val="24"/>
+        </w:rPr>
+        <w:t>To change the value of a global var, then at the top of the func. use “global var_name”</w:t>
+      </w:r>
+    </w:p>
+    <w:p>
+      <w:pPr>
+        <w:spacing w:after="0"/>
+        <w:rPr>
+          <w:bCs/>
+          <w:sz w:val="24"/>
+          <w:szCs w:val="24"/>
+        </w:rPr>
+      </w:pPr>
+      <w:r>
+        <w:rPr>
+          <w:bCs/>
+          <w:sz w:val="24"/>
+          <w:szCs w:val="24"/>
+        </w:rPr>
+        <w:t>We can’t use “global var_name” if the var_name was defined just in an outer enclosing function</w:t>
       </w:r>
     </w:p>
     <w:p>
@@ -2397,18 +1698,8 @@
           <w:sz w:val="24"/>
           <w:szCs w:val="24"/>
         </w:rPr>
-        <w:t xml:space="preserve">is numeric or </w:t>
-      </w:r>
-      <w:proofErr w:type="spellStart"/>
-      <w:r>
-        <w:rPr>
-          <w:bCs/>
-          <w:sz w:val="24"/>
-          <w:szCs w:val="24"/>
-        </w:rPr>
-        <w:t>boolean</w:t>
-      </w:r>
-      <w:proofErr w:type="spellEnd"/>
+        <w:t>is numeric or boolean</w:t>
+      </w:r>
       <w:r>
         <w:rPr>
           <w:bCs/>
@@ -2505,94 +1796,44 @@
           <w:sz w:val="24"/>
           <w:szCs w:val="24"/>
         </w:rPr>
-        <w:t xml:space="preserve">Reduce is applied on first 2 elements, </w:t>
-      </w:r>
-      <w:proofErr w:type="gramStart"/>
-      <w:r>
-        <w:rPr>
-          <w:bCs/>
-          <w:sz w:val="24"/>
-          <w:szCs w:val="24"/>
-        </w:rPr>
-        <w:t>than</w:t>
-      </w:r>
-      <w:proofErr w:type="gramEnd"/>
-      <w:r>
-        <w:rPr>
-          <w:bCs/>
-          <w:sz w:val="24"/>
-          <w:szCs w:val="24"/>
-        </w:rPr>
-        <w:t xml:space="preserve"> on the result and the following one and so on</w:t>
-      </w:r>
-    </w:p>
-    <w:p>
-      <w:pPr>
-        <w:spacing w:after="0"/>
-        <w:rPr>
-          <w:bCs/>
-          <w:sz w:val="24"/>
-          <w:szCs w:val="24"/>
-        </w:rPr>
-      </w:pPr>
-      <w:proofErr w:type="gramStart"/>
-      <w:r>
-        <w:rPr>
-          <w:bCs/>
-          <w:sz w:val="24"/>
-          <w:szCs w:val="24"/>
-        </w:rPr>
-        <w:t>.</w:t>
-      </w:r>
-      <w:proofErr w:type="spellStart"/>
-      <w:r>
-        <w:rPr>
-          <w:bCs/>
-          <w:sz w:val="24"/>
-          <w:szCs w:val="24"/>
-        </w:rPr>
-        <w:t>isapha</w:t>
-      </w:r>
-      <w:proofErr w:type="spellEnd"/>
-      <w:proofErr w:type="gramEnd"/>
-      <w:r>
-        <w:rPr>
-          <w:bCs/>
-          <w:sz w:val="24"/>
-          <w:szCs w:val="24"/>
-        </w:rPr>
-        <w:t>() returns True if the string is composed just of lower and upper letters</w:t>
-      </w:r>
-    </w:p>
-    <w:p>
-      <w:pPr>
-        <w:spacing w:after="0"/>
-        <w:rPr>
-          <w:bCs/>
-          <w:sz w:val="24"/>
-          <w:szCs w:val="24"/>
-        </w:rPr>
-      </w:pPr>
-      <w:proofErr w:type="spellStart"/>
-      <w:proofErr w:type="gramStart"/>
-      <w:r>
-        <w:rPr>
-          <w:bCs/>
-          <w:sz w:val="24"/>
-          <w:szCs w:val="24"/>
-        </w:rPr>
-        <w:t>string.ascii</w:t>
-      </w:r>
-      <w:proofErr w:type="gramEnd"/>
-      <w:r>
-        <w:rPr>
-          <w:bCs/>
-          <w:sz w:val="24"/>
-          <w:szCs w:val="24"/>
-        </w:rPr>
-        <w:t>_lowercase</w:t>
-      </w:r>
-      <w:proofErr w:type="spellEnd"/>
+        <w:t>Reduce is applied on first 2 elements, than on the result and the following one and so on</w:t>
+      </w:r>
+    </w:p>
+    <w:p>
+      <w:pPr>
+        <w:spacing w:after="0"/>
+        <w:rPr>
+          <w:bCs/>
+          <w:sz w:val="24"/>
+          <w:szCs w:val="24"/>
+        </w:rPr>
+      </w:pPr>
+      <w:r>
+        <w:rPr>
+          <w:bCs/>
+          <w:sz w:val="24"/>
+          <w:szCs w:val="24"/>
+        </w:rPr>
+        <w:t>.isapha() returns True if the string is composed just of lower and upper letters</w:t>
+      </w:r>
+    </w:p>
+    <w:p>
+      <w:pPr>
+        <w:spacing w:after="0"/>
+        <w:rPr>
+          <w:bCs/>
+          <w:sz w:val="24"/>
+          <w:szCs w:val="24"/>
+        </w:rPr>
+      </w:pPr>
+      <w:r>
+        <w:rPr>
+          <w:bCs/>
+          <w:sz w:val="24"/>
+          <w:szCs w:val="24"/>
+        </w:rPr>
+        <w:t>string.ascii_lowercase</w:t>
+      </w:r>
       <w:r>
         <w:rPr>
           <w:bCs/>

</xml_diff>